<commit_message>
completed Checkpoint and HMM implementation
</commit_message>
<xml_diff>
--- a/Checkpoint.docx
+++ b/Checkpoint.docx
@@ -10,6 +10,7 @@
           <w:docPartUnique/>
         </w:docPartObj>
       </w:sdtPr>
+      <w:sdtEndPr/>
       <w:sdtContent>
         <w:p>
           <w:r>
@@ -80,13 +81,15 @@
                                   <w:rPr>
                                     <w:caps/>
                                     <w:color w:val="FFFFFF" w:themeColor="background1"/>
-                                    <w:sz w:val="56"/>
+                                    <w:sz w:val="28"/>
+                                    <w:szCs w:val="28"/>
                                   </w:rPr>
                                   <w:alias w:val="Title"/>
                                   <w:id w:val="-1275550102"/>
                                   <w:dataBinding w:prefixMappings="xmlns:ns0='http://schemas.openxmlformats.org/package/2006/metadata/core-properties' xmlns:ns1='http://purl.org/dc/elements/1.1/'" w:xpath="/ns0:coreProperties[1]/ns1:title[1]" w:storeItemID="{6C3C8BC8-F283-45AE-878A-BAB7291924A1}"/>
                                   <w:text/>
                                 </w:sdtPr>
+                                <w:sdtEndPr/>
                                 <w:sdtContent>
                                   <w:p>
                                     <w:pPr>
@@ -102,25 +105,55 @@
                                       <w:rPr>
                                         <w:caps/>
                                         <w:color w:val="FFFFFF" w:themeColor="background1"/>
-                                        <w:sz w:val="56"/>
+                                        <w:sz w:val="28"/>
+                                        <w:szCs w:val="28"/>
                                       </w:rPr>
-                                      <w:t>Supervised Learning Methods for Drilling State Machine Prediction</w:t>
+                                      <w:t xml:space="preserve">Checkpoint: </w:t>
                                     </w:r>
                                     <w:r>
                                       <w:rPr>
                                         <w:caps/>
                                         <w:color w:val="FFFFFF" w:themeColor="background1"/>
-                                        <w:sz w:val="56"/>
+                                        <w:sz w:val="28"/>
+                                        <w:szCs w:val="28"/>
                                       </w:rPr>
-                                      <w:t xml:space="preserve"> </w:t>
+                                      <w:t>Identifying A Drilling State Machine</w:t>
                                     </w:r>
                                     <w:r>
                                       <w:rPr>
                                         <w:caps/>
                                         <w:color w:val="FFFFFF" w:themeColor="background1"/>
-                                        <w:sz w:val="56"/>
+                                        <w:sz w:val="28"/>
+                                        <w:szCs w:val="28"/>
                                       </w:rPr>
-                                      <w:t>Checkpoint</w:t>
+                                      <w:t xml:space="preserve">                                                                             </w:t>
+                                    </w:r>
+                                    <w:r>
+                                      <w:rPr>
+                                        <w:caps/>
+                                        <w:color w:val="FFFFFF" w:themeColor="background1"/>
+                                        <w:sz w:val="28"/>
+                                        <w:szCs w:val="28"/>
+                                      </w:rPr>
+                                      <w:t>*</w:t>
+                                    </w:r>
+                                    <w:r>
+                                      <w:rPr>
+                                        <w:caps/>
+                                        <w:color w:val="FFFFFF" w:themeColor="background1"/>
+                                        <w:sz w:val="28"/>
+                                        <w:szCs w:val="28"/>
+                                      </w:rPr>
+                                      <w:t xml:space="preserve">Formerly </w:t>
+                                    </w:r>
+                                    <w:r>
+                                      <w:rPr>
+                                        <w:caps/>
+                                        <w:color w:val="FFFFFF" w:themeColor="background1"/>
+                                        <w:sz w:val="28"/>
+                                        <w:szCs w:val="28"/>
+                                      </w:rPr>
+                                      <w:t>Supervised Learning Methods for Drilling State Machine Prediction</w:t>
                                     </w:r>
                                   </w:p>
                                 </w:sdtContent>
@@ -147,6 +180,7 @@
                                   <w:dataBinding w:prefixMappings="xmlns:ns0='http://schemas.microsoft.com/office/2006/coverPageProps'" w:xpath="/ns0:CoverPageProperties[1]/ns0:Abstract[1]" w:storeItemID="{55AF091B-3C7A-41E3-B477-F2FDAA23CFDA}"/>
                                   <w:text/>
                                 </w:sdtPr>
+                                <w:sdtEndPr/>
                                 <w:sdtContent>
                                   <w:p>
                                     <w:pPr>
@@ -243,13 +277,15 @@
                             <w:rPr>
                               <w:caps/>
                               <w:color w:val="FFFFFF" w:themeColor="background1"/>
-                              <w:sz w:val="56"/>
+                              <w:sz w:val="28"/>
+                              <w:szCs w:val="28"/>
                             </w:rPr>
                             <w:alias w:val="Title"/>
                             <w:id w:val="-1275550102"/>
                             <w:dataBinding w:prefixMappings="xmlns:ns0='http://schemas.openxmlformats.org/package/2006/metadata/core-properties' xmlns:ns1='http://purl.org/dc/elements/1.1/'" w:xpath="/ns0:coreProperties[1]/ns1:title[1]" w:storeItemID="{6C3C8BC8-F283-45AE-878A-BAB7291924A1}"/>
                             <w:text/>
                           </w:sdtPr>
+                          <w:sdtEndPr/>
                           <w:sdtContent>
                             <w:p>
                               <w:pPr>
@@ -265,25 +301,55 @@
                                 <w:rPr>
                                   <w:caps/>
                                   <w:color w:val="FFFFFF" w:themeColor="background1"/>
-                                  <w:sz w:val="56"/>
+                                  <w:sz w:val="28"/>
+                                  <w:szCs w:val="28"/>
                                 </w:rPr>
-                                <w:t>Supervised Learning Methods for Drilling State Machine Prediction</w:t>
+                                <w:t xml:space="preserve">Checkpoint: </w:t>
                               </w:r>
                               <w:r>
                                 <w:rPr>
                                   <w:caps/>
                                   <w:color w:val="FFFFFF" w:themeColor="background1"/>
-                                  <w:sz w:val="56"/>
+                                  <w:sz w:val="28"/>
+                                  <w:szCs w:val="28"/>
                                 </w:rPr>
-                                <w:t xml:space="preserve"> </w:t>
+                                <w:t>Identifying A Drilling State Machine</w:t>
                               </w:r>
                               <w:r>
                                 <w:rPr>
                                   <w:caps/>
                                   <w:color w:val="FFFFFF" w:themeColor="background1"/>
-                                  <w:sz w:val="56"/>
+                                  <w:sz w:val="28"/>
+                                  <w:szCs w:val="28"/>
                                 </w:rPr>
-                                <w:t>Checkpoint</w:t>
+                                <w:t xml:space="preserve">                                                                             </w:t>
+                              </w:r>
+                              <w:r>
+                                <w:rPr>
+                                  <w:caps/>
+                                  <w:color w:val="FFFFFF" w:themeColor="background1"/>
+                                  <w:sz w:val="28"/>
+                                  <w:szCs w:val="28"/>
+                                </w:rPr>
+                                <w:t>*</w:t>
+                              </w:r>
+                              <w:r>
+                                <w:rPr>
+                                  <w:caps/>
+                                  <w:color w:val="FFFFFF" w:themeColor="background1"/>
+                                  <w:sz w:val="28"/>
+                                  <w:szCs w:val="28"/>
+                                </w:rPr>
+                                <w:t xml:space="preserve">Formerly </w:t>
+                              </w:r>
+                              <w:r>
+                                <w:rPr>
+                                  <w:caps/>
+                                  <w:color w:val="FFFFFF" w:themeColor="background1"/>
+                                  <w:sz w:val="28"/>
+                                  <w:szCs w:val="28"/>
+                                </w:rPr>
+                                <w:t>Supervised Learning Methods for Drilling State Machine Prediction</w:t>
                               </w:r>
                             </w:p>
                           </w:sdtContent>
@@ -310,6 +376,7 @@
                             <w:dataBinding w:prefixMappings="xmlns:ns0='http://schemas.microsoft.com/office/2006/coverPageProps'" w:xpath="/ns0:CoverPageProperties[1]/ns0:Abstract[1]" w:storeItemID="{55AF091B-3C7A-41E3-B477-F2FDAA23CFDA}"/>
                             <w:text/>
                           </w:sdtPr>
+                          <w:sdtEndPr/>
                           <w:sdtContent>
                             <w:p>
                               <w:pPr>
@@ -475,6 +542,7 @@
                                     <w:dataBinding w:prefixMappings="xmlns:ns0='http://schemas.openxmlformats.org/package/2006/metadata/core-properties' xmlns:ns1='http://purl.org/dc/elements/1.1/'" w:xpath="/ns0:coreProperties[1]/ns1:subject[1]" w:storeItemID="{6C3C8BC8-F283-45AE-878A-BAB7291924A1}"/>
                                     <w:text/>
                                   </w:sdtPr>
+                                  <w:sdtEndPr/>
                                   <w:sdtContent>
                                     <w:r>
                                       <w:rPr>
@@ -540,6 +608,7 @@
                               <w:dataBinding w:prefixMappings="xmlns:ns0='http://schemas.openxmlformats.org/package/2006/metadata/core-properties' xmlns:ns1='http://purl.org/dc/elements/1.1/'" w:xpath="/ns0:coreProperties[1]/ns1:subject[1]" w:storeItemID="{6C3C8BC8-F283-45AE-878A-BAB7291924A1}"/>
                               <w:text/>
                             </w:sdtPr>
+                            <w:sdtEndPr/>
                             <w:sdtContent>
                               <w:r>
                                 <w:rPr>
@@ -978,7 +1047,7 @@
                 <w:noProof/>
                 <w:webHidden/>
               </w:rPr>
-              <w:t>6</w:t>
+              <w:t>7</w:t>
             </w:r>
             <w:r>
               <w:rPr>
@@ -1050,7 +1119,7 @@
                 <w:noProof/>
                 <w:webHidden/>
               </w:rPr>
-              <w:t>8</w:t>
+              <w:t>9</w:t>
             </w:r>
             <w:r>
               <w:rPr>
@@ -1122,7 +1191,7 @@
                 <w:noProof/>
                 <w:webHidden/>
               </w:rPr>
-              <w:t>8</w:t>
+              <w:t>9</w:t>
             </w:r>
             <w:r>
               <w:rPr>
@@ -1194,7 +1263,7 @@
                 <w:noProof/>
                 <w:webHidden/>
               </w:rPr>
-              <w:t>9</w:t>
+              <w:t>10</w:t>
             </w:r>
             <w:r>
               <w:rPr>
@@ -1266,7 +1335,7 @@
                 <w:noProof/>
                 <w:webHidden/>
               </w:rPr>
-              <w:t>10</w:t>
+              <w:t>11</w:t>
             </w:r>
             <w:r>
               <w:rPr>
@@ -1325,6 +1394,11 @@
       </w:r>
       <w:r>
         <w:tab/>
+      </w:r>
+      <w:r>
+        <w:tab/>
+      </w:r>
+      <w:r>
         <w:t>Decision Tree</w:t>
       </w:r>
     </w:p>
@@ -1337,6 +1411,11 @@
       </w:r>
       <w:r>
         <w:tab/>
+      </w:r>
+      <w:r>
+        <w:tab/>
+      </w:r>
+      <w:r>
         <w:t>Gallons per Minute</w:t>
       </w:r>
     </w:p>
@@ -1345,11 +1424,16 @@
         <w:spacing w:line="240" w:lineRule="auto"/>
       </w:pPr>
       <w:r>
-        <w:t>JITL</w:t>
+        <w:t>GMM</w:t>
       </w:r>
       <w:r>
         <w:tab/>
-        <w:t>Just-In-Time Learning</w:t>
+      </w:r>
+      <w:r>
+        <w:tab/>
+      </w:r>
+      <w:r>
+        <w:t>Gaussian Mixture Model</w:t>
       </w:r>
     </w:p>
     <w:p>
@@ -1357,11 +1441,16 @@
         <w:spacing w:line="240" w:lineRule="auto"/>
       </w:pPr>
       <w:r>
-        <w:t>MFI</w:t>
+        <w:t>HDBSCAN</w:t>
       </w:r>
       <w:r>
         <w:tab/>
-        <w:t>Mud Flow Index</w:t>
+      </w:r>
+      <w:r>
+        <w:t xml:space="preserve">Hierarchy Density-Based Spatial Clustering </w:t>
+      </w:r>
+      <w:r>
+        <w:t>of Applications with Noise</w:t>
       </w:r>
     </w:p>
     <w:p>
@@ -1369,11 +1458,16 @@
         <w:spacing w:line="240" w:lineRule="auto"/>
       </w:pPr>
       <w:r>
-        <w:t>MR</w:t>
+        <w:t>HMM</w:t>
       </w:r>
       <w:r>
         <w:tab/>
-        <w:t>Motor (on a drill string)</w:t>
+      </w:r>
+      <w:r>
+        <w:tab/>
+      </w:r>
+      <w:r>
+        <w:t>Hidden Markov Model</w:t>
       </w:r>
     </w:p>
     <w:p>
@@ -1381,14 +1475,16 @@
         <w:spacing w:line="240" w:lineRule="auto"/>
       </w:pPr>
       <w:r>
-        <w:t>PD</w:t>
+        <w:t>MFI</w:t>
       </w:r>
       <w:r>
         <w:tab/>
-        <w:t>Pulser</w:t>
-      </w:r>
-      <w:r>
-        <w:t xml:space="preserve"> Device</w:t>
+      </w:r>
+      <w:r>
+        <w:tab/>
+      </w:r>
+      <w:r>
+        <w:t>Mud Flow Index</w:t>
       </w:r>
     </w:p>
     <w:p>
@@ -1396,11 +1492,16 @@
         <w:spacing w:line="240" w:lineRule="auto"/>
       </w:pPr>
       <w:r>
-        <w:t>RBF</w:t>
+        <w:t>MR</w:t>
       </w:r>
       <w:r>
         <w:tab/>
-        <w:t>Radial Basis Function (Kernel)</w:t>
+      </w:r>
+      <w:r>
+        <w:tab/>
+      </w:r>
+      <w:r>
+        <w:t>Motor (on a drill string)</w:t>
       </w:r>
     </w:p>
     <w:p>
@@ -1408,14 +1509,19 @@
         <w:spacing w:line="240" w:lineRule="auto"/>
       </w:pPr>
       <w:r>
-        <w:t>RF</w:t>
+        <w:t>PD</w:t>
       </w:r>
       <w:r>
         <w:tab/>
-        <w:t>R</w:t>
-      </w:r>
-      <w:r>
-        <w:t>andom Forest</w:t>
+      </w:r>
+      <w:r>
+        <w:tab/>
+      </w:r>
+      <w:r>
+        <w:t>Pulser</w:t>
+      </w:r>
+      <w:r>
+        <w:t xml:space="preserve"> Device</w:t>
       </w:r>
     </w:p>
     <w:p>
@@ -1423,14 +1529,19 @@
         <w:spacing w:line="240" w:lineRule="auto"/>
       </w:pPr>
       <w:r>
+        <w:t>RF</w:t>
+      </w:r>
+      <w:r>
+        <w:tab/>
+      </w:r>
+      <w:r>
+        <w:tab/>
+      </w:r>
+      <w:r>
         <w:t>R</w:t>
       </w:r>
       <w:r>
-        <w:t>OP</w:t>
-      </w:r>
-      <w:r>
-        <w:tab/>
-        <w:t>Rate of Penetration</w:t>
+        <w:t>andom Forest</w:t>
       </w:r>
     </w:p>
     <w:p>
@@ -1438,11 +1549,19 @@
         <w:spacing w:line="240" w:lineRule="auto"/>
       </w:pPr>
       <w:r>
-        <w:t>RPM</w:t>
+        <w:t>R</w:t>
+      </w:r>
+      <w:r>
+        <w:t>OP</w:t>
       </w:r>
       <w:r>
         <w:tab/>
-        <w:t>Revolutions per Minute</w:t>
+      </w:r>
+      <w:r>
+        <w:tab/>
+      </w:r>
+      <w:r>
+        <w:t>Rate of Penetration</w:t>
       </w:r>
     </w:p>
     <w:p>
@@ -1450,11 +1569,16 @@
         <w:spacing w:line="240" w:lineRule="auto"/>
       </w:pPr>
       <w:r>
-        <w:t>RT</w:t>
+        <w:t>RPM</w:t>
       </w:r>
       <w:r>
         <w:tab/>
-        <w:t>Real Time</w:t>
+      </w:r>
+      <w:r>
+        <w:tab/>
+      </w:r>
+      <w:r>
+        <w:t>Revolutions per Minute</w:t>
       </w:r>
     </w:p>
     <w:p>
@@ -1462,11 +1586,16 @@
         <w:spacing w:line="240" w:lineRule="auto"/>
       </w:pPr>
       <w:r>
-        <w:t>SVM</w:t>
+        <w:t>RT</w:t>
       </w:r>
       <w:r>
         <w:tab/>
-        <w:t>Support Vector Machine</w:t>
+      </w:r>
+      <w:r>
+        <w:tab/>
+      </w:r>
+      <w:r>
+        <w:t>Real Time</w:t>
       </w:r>
     </w:p>
     <w:p>
@@ -1478,6 +1607,11 @@
       </w:r>
       <w:r>
         <w:tab/>
+      </w:r>
+      <w:r>
+        <w:tab/>
+      </w:r>
+      <w:r>
         <w:t>Weight on Bit</w:t>
       </w:r>
     </w:p>
@@ -1549,7 +1683,22 @@
         <w:t xml:space="preserve">The methods slated for development, in order of priority, are </w:t>
       </w:r>
       <w:r>
-        <w:t>decision trees, a random forest, support vector machines, and an implementation of just-in-time learning for the SVMs.</w:t>
+        <w:t>Hidden Markov Model (HMM), Gaussian Mixture Model (GMM), and Hierarchy Density-Based Spatial Clustering of Applications with Noise (HDBSCAN)</w:t>
+      </w:r>
+      <w:r>
+        <w:t>.</w:t>
+      </w:r>
+      <w:r>
+        <w:t xml:space="preserve"> The two clustering methods will </w:t>
+      </w:r>
+      <w:r>
+        <w:t>be implemented as a Random Forest (RF)</w:t>
+      </w:r>
+      <w:r>
+        <w:t xml:space="preserve"> for real-time identification</w:t>
+      </w:r>
+      <w:r>
+        <w:t>.</w:t>
       </w:r>
       <w:r>
         <w:br w:type="page"/>
@@ -2293,72 +2442,172 @@
     <w:p>
       <w:r>
         <w:tab/>
-        <w:t xml:space="preserve">Similarly, Bai et al. (2025) </w:t>
-      </w:r>
-      <w:r>
-        <w:t xml:space="preserve">found that a </w:t>
-      </w:r>
-      <w:r>
-        <w:t xml:space="preserve">just-in-time learning (JITL) model </w:t>
-      </w:r>
-      <w:r>
-        <w:t>outperformed a sliding window model</w:t>
-      </w:r>
-      <w:r>
-        <w:t xml:space="preserve"> in predicting the torque</w:t>
-      </w:r>
-      <w:r>
-        <w:t xml:space="preserve"> downhole </w:t>
-      </w:r>
-      <w:r>
-        <w:t xml:space="preserve">due to its ability to draw from historical data similar to the parameter data the tool was finding in real time. </w:t>
-      </w:r>
-      <w:r>
-        <w:t xml:space="preserve">The parameters used in this experiment included </w:t>
-      </w:r>
-      <w:r>
-        <w:t xml:space="preserve">time, depth, </w:t>
-      </w:r>
-      <w:r>
-        <w:t>WOB, hook load, RPM, MFI</w:t>
-      </w:r>
-      <w:r>
-        <w:t xml:space="preserve"> (flow)</w:t>
-      </w:r>
-      <w:r>
-        <w:t xml:space="preserve">, </w:t>
-      </w:r>
-      <w:r>
-        <w:t>and surface torque.</w:t>
       </w:r>
       <w:r>
         <w:t xml:space="preserve"> </w:t>
       </w:r>
       <w:r>
-        <w:t>Euclidean distance</w:t>
-      </w:r>
-      <w:r>
-        <w:t>, cosine similarity,</w:t>
-      </w:r>
-      <w:r>
-        <w:t xml:space="preserve"> and </w:t>
-      </w:r>
-      <w:r>
-        <w:t xml:space="preserve">an SVM were used to identify historical data that was most similar to the </w:t>
-      </w:r>
-      <w:r>
-        <w:t xml:space="preserve">real time data. </w:t>
+        <w:t xml:space="preserve">Unsupervised learning techniques are also relevant for a range of </w:t>
+      </w:r>
+      <w:r>
+        <w:t xml:space="preserve">research topics, both within the oil and gas industry and outside of it. For instance, </w:t>
+      </w:r>
+      <w:proofErr w:type="spellStart"/>
+      <w:r>
+        <w:t>Tashnizi</w:t>
+      </w:r>
+      <w:proofErr w:type="spellEnd"/>
+      <w:r>
+        <w:t xml:space="preserve"> </w:t>
+      </w:r>
+      <w:r>
+        <w:t xml:space="preserve">(2022) </w:t>
+      </w:r>
+      <w:r>
+        <w:t xml:space="preserve">wrote his master’s thesis on finding outliers in pump jack </w:t>
+      </w:r>
+      <w:r>
+        <w:t xml:space="preserve">performance to identify failures and optimize future </w:t>
+      </w:r>
+      <w:r>
+        <w:t xml:space="preserve">performance. During this research, he tested </w:t>
+      </w:r>
+      <w:r>
+        <w:t xml:space="preserve">K-Means clustering, Gaussian Mixture Model (GMM), and Hidden Markov Model (HMM) with a GMM implementation. </w:t>
+      </w:r>
+      <w:r>
+        <w:t xml:space="preserve">Both GMM and HMM outperformed K-Means in accuracy for </w:t>
+      </w:r>
+      <w:r>
+        <w:t>cluster sets larger than four</w:t>
+      </w:r>
+      <w:r>
+        <w:t xml:space="preserve"> (</w:t>
+      </w:r>
+      <w:proofErr w:type="spellStart"/>
+      <w:r>
+        <w:t>Tashnizi</w:t>
+      </w:r>
+      <w:proofErr w:type="spellEnd"/>
+      <w:r>
+        <w:t xml:space="preserve">, 2022, p. </w:t>
+      </w:r>
+      <w:r>
+        <w:t>67).</w:t>
       </w:r>
     </w:p>
     <w:p>
       <w:r>
         <w:tab/>
-      </w:r>
-      <w:r>
-        <w:t>This project will build on the findings of these experiments by focusing on supervised learning techniques and applying the</w:t>
-      </w:r>
-      <w:r>
-        <w:t xml:space="preserve"> drilling parameters to predicting the drilling state machine rather than the surrounding environment or torque.</w:t>
+        <w:t xml:space="preserve">Furthermore, in a study on clustering time series data, Morad (2020) found that GMM alone was a viable candidate for </w:t>
+      </w:r>
+      <w:r>
+        <w:t>accurate clustering</w:t>
+      </w:r>
+      <w:r>
+        <w:t xml:space="preserve"> this type of data. </w:t>
+      </w:r>
+      <w:r>
+        <w:t xml:space="preserve">While </w:t>
+      </w:r>
+      <w:r>
+        <w:t>the applications to oil and gas for GMM are not as prolific</w:t>
+      </w:r>
+      <w:r>
+        <w:t xml:space="preserve">, one study </w:t>
+      </w:r>
+      <w:r>
+        <w:t>used this</w:t>
+      </w:r>
+      <w:r>
+        <w:t xml:space="preserve"> method to successfully cluster images of oil spills and leaks from offshore drilling platforms</w:t>
+      </w:r>
+      <w:r>
+        <w:t xml:space="preserve"> (Weiwei et al., 2016).</w:t>
+      </w:r>
+    </w:p>
+    <w:p>
+      <w:r>
+        <w:tab/>
+        <w:t xml:space="preserve">No </w:t>
+      </w:r>
+      <w:r>
+        <w:t xml:space="preserve">applications of Hierarchical Density-Based Spatial Clustering for Applications with Noise (HDBSCAN) were found in the oil and gas industry, but its </w:t>
+      </w:r>
+      <w:r>
+        <w:t>potential applications for nonlinear data</w:t>
+      </w:r>
+      <w:r>
+        <w:t xml:space="preserve"> </w:t>
+      </w:r>
+      <w:r>
+        <w:t xml:space="preserve">were promising in other transferable fields. For example, </w:t>
+      </w:r>
+      <w:r>
+        <w:t>HDBSCAN has been applied in an industrial environment, that of welding robotic cells, to monitor work for anomalies</w:t>
+      </w:r>
+      <w:r>
+        <w:t xml:space="preserve"> or defects. This paper specifically noted its competence in dealing with noisy data</w:t>
+      </w:r>
+      <w:r>
+        <w:t xml:space="preserve"> and time-dependent parameters</w:t>
+      </w:r>
+      <w:r>
+        <w:t xml:space="preserve"> (</w:t>
+      </w:r>
+      <w:r>
+        <w:t>Blachowicz et al., 2025</w:t>
+      </w:r>
+      <w:r>
+        <w:t>)</w:t>
+      </w:r>
+      <w:r>
+        <w:t>.</w:t>
+      </w:r>
+      <w:r>
+        <w:t xml:space="preserve"> </w:t>
+      </w:r>
+      <w:r>
+        <w:t xml:space="preserve">Another study noted its </w:t>
+      </w:r>
+      <w:r>
+        <w:t>superior clustering efficiency and stability in comparison with K-Means and DBSCAN</w:t>
+      </w:r>
+      <w:r>
+        <w:t xml:space="preserve"> when classifying records of safety and environmental conservation</w:t>
+      </w:r>
+      <w:r>
+        <w:t xml:space="preserve"> management (</w:t>
+      </w:r>
+      <w:r>
+        <w:t>Zhang et al., 2024</w:t>
+      </w:r>
+      <w:r>
+        <w:t>).</w:t>
+      </w:r>
+    </w:p>
+    <w:p>
+      <w:r>
+        <w:lastRenderedPageBreak/>
+        <w:tab/>
+      </w:r>
+      <w:r>
+        <w:t xml:space="preserve">This project will build on the findings of these experiments by focusing on </w:t>
+      </w:r>
+      <w:r>
+        <w:t>un</w:t>
+      </w:r>
+      <w:r>
+        <w:t>supervised learning techniques</w:t>
+      </w:r>
+      <w:r>
+        <w:t xml:space="preserve"> for labeling data</w:t>
+      </w:r>
+      <w:r>
+        <w:t xml:space="preserve"> and applying the</w:t>
+      </w:r>
+      <w:r>
+        <w:t xml:space="preserve"> drilling parameters to predict the drilling state machine rather than the surrounding environment or torque.</w:t>
       </w:r>
       <w:r>
         <w:t xml:space="preserve"> This technology will be more applicable to a wider range of associated technologies for optimizing </w:t>
@@ -2394,10 +2643,34 @@
         <w:t xml:space="preserve"> runs from three different oil rigs</w:t>
       </w:r>
       <w:r>
-        <w:t xml:space="preserve">, named Flybar </w:t>
-      </w:r>
-      <w:r>
-        <w:t>1WB, Flybar 1WC, and Flybar 2WC</w:t>
+        <w:t xml:space="preserve">, named </w:t>
+      </w:r>
+      <w:proofErr w:type="spellStart"/>
+      <w:r>
+        <w:t>Flybar</w:t>
+      </w:r>
+      <w:proofErr w:type="spellEnd"/>
+      <w:r>
+        <w:t xml:space="preserve"> </w:t>
+      </w:r>
+      <w:r>
+        <w:t xml:space="preserve">1WB, </w:t>
+      </w:r>
+      <w:proofErr w:type="spellStart"/>
+      <w:r>
+        <w:t>Flybar</w:t>
+      </w:r>
+      <w:proofErr w:type="spellEnd"/>
+      <w:r>
+        <w:t xml:space="preserve"> 1WC, and </w:t>
+      </w:r>
+      <w:proofErr w:type="spellStart"/>
+      <w:r>
+        <w:t>Flybar</w:t>
+      </w:r>
+      <w:proofErr w:type="spellEnd"/>
+      <w:r>
+        <w:t xml:space="preserve"> 2WC</w:t>
       </w:r>
       <w:r>
         <w:t xml:space="preserve">. </w:t>
@@ -2409,32 +2682,33 @@
         <w:t xml:space="preserve">well as the following </w:t>
       </w:r>
       <w:r>
-        <w:t>attributes and validators relevant to this project.</w:t>
+        <w:t>attributes</w:t>
+      </w:r>
+      <w:r>
+        <w:t xml:space="preserve"> </w:t>
+      </w:r>
+      <w:r>
+        <w:t>relevant to this project.</w:t>
       </w:r>
       <w:r>
         <w:t xml:space="preserve"> Each </w:t>
       </w:r>
       <w:r>
-        <w:t>item indicated below represents a column in the dataset that will be used for the project. RT refers to “real time”</w:t>
-      </w:r>
-      <w:r>
-        <w:t xml:space="preserve"> at the surface,</w:t>
-      </w:r>
-      <w:r>
-        <w:t xml:space="preserve"> PD to the pulser near the drill bit, and MR to the motor which is just above the bit.</w:t>
+        <w:t>item indicated below represents a column in the dataset that will be used for the project.</w:t>
       </w:r>
     </w:p>
-    <w:p/>
     <w:tbl>
       <w:tblPr>
         <w:tblStyle w:val="PlainTable3"/>
         <w:tblW w:w="0" w:type="auto"/>
+        <w:tblLayout w:type="fixed"/>
         <w:tblLook w:val="04A0" w:firstRow="1" w:lastRow="0" w:firstColumn="1" w:lastColumn="0" w:noHBand="0" w:noVBand="1"/>
       </w:tblPr>
       <w:tblGrid>
-        <w:gridCol w:w="3116"/>
-        <w:gridCol w:w="3117"/>
-        <w:gridCol w:w="3117"/>
+        <w:gridCol w:w="1800"/>
+        <w:gridCol w:w="3060"/>
+        <w:gridCol w:w="2340"/>
+        <w:gridCol w:w="2160"/>
       </w:tblGrid>
       <w:tr>
         <w:trPr>
@@ -2443,43 +2717,63 @@
         <w:tc>
           <w:tcPr>
             <w:cnfStyle w:val="001000000100" w:firstRow="0" w:lastRow="0" w:firstColumn="1" w:lastColumn="0" w:oddVBand="0" w:evenVBand="0" w:oddHBand="0" w:evenHBand="0" w:firstRowFirstColumn="1" w:firstRowLastColumn="0" w:lastRowFirstColumn="0" w:lastRowLastColumn="0"/>
-            <w:tcW w:w="3116" w:type="dxa"/>
-          </w:tcPr>
-          <w:p>
-            <w:pPr>
+            <w:tcW w:w="1800" w:type="dxa"/>
+          </w:tcPr>
+          <w:p>
+            <w:pPr>
+              <w:spacing w:line="240" w:lineRule="auto"/>
               <w:jc w:val="center"/>
             </w:pPr>
             <w:r>
-              <w:lastRenderedPageBreak/>
               <w:t>Drilling Parameter</w:t>
             </w:r>
           </w:p>
         </w:tc>
         <w:tc>
           <w:tcPr>
-            <w:tcW w:w="3117" w:type="dxa"/>
-          </w:tcPr>
-          <w:p>
-            <w:pPr>
+            <w:tcW w:w="3060" w:type="dxa"/>
+          </w:tcPr>
+          <w:p>
+            <w:pPr>
+              <w:spacing w:line="240" w:lineRule="auto"/>
               <w:jc w:val="center"/>
               <w:cnfStyle w:val="100000000000" w:firstRow="1" w:lastRow="0" w:firstColumn="0" w:lastColumn="0" w:oddVBand="0" w:evenVBand="0" w:oddHBand="0" w:evenHBand="0" w:firstRowFirstColumn="0" w:firstRowLastColumn="0" w:lastRowFirstColumn="0" w:lastRowLastColumn="0"/>
             </w:pPr>
             <w:r>
-              <w:t>Validators</w:t>
-            </w:r>
-          </w:p>
-        </w:tc>
-        <w:tc>
-          <w:tcPr>
-            <w:tcW w:w="3117" w:type="dxa"/>
-          </w:tcPr>
-          <w:p>
-            <w:pPr>
+              <w:t>Original Data</w:t>
+            </w:r>
+          </w:p>
+        </w:tc>
+        <w:tc>
+          <w:tcPr>
+            <w:tcW w:w="2340" w:type="dxa"/>
+          </w:tcPr>
+          <w:p>
+            <w:pPr>
+              <w:spacing w:line="240" w:lineRule="auto"/>
               <w:jc w:val="center"/>
               <w:cnfStyle w:val="100000000000" w:firstRow="1" w:lastRow="0" w:firstColumn="0" w:lastColumn="0" w:oddVBand="0" w:evenVBand="0" w:oddHBand="0" w:evenHBand="0" w:firstRowFirstColumn="0" w:firstRowLastColumn="0" w:lastRowFirstColumn="0" w:lastRowLastColumn="0"/>
             </w:pPr>
             <w:r>
-              <w:t>Data</w:t>
+              <w:t>Preprocessed Data</w:t>
+            </w:r>
+          </w:p>
+        </w:tc>
+        <w:tc>
+          <w:tcPr>
+            <w:tcW w:w="2160" w:type="dxa"/>
+          </w:tcPr>
+          <w:p>
+            <w:pPr>
+              <w:spacing w:line="240" w:lineRule="auto"/>
+              <w:jc w:val="center"/>
+              <w:cnfStyle w:val="100000000000" w:firstRow="1" w:lastRow="0" w:firstColumn="0" w:lastColumn="0" w:oddVBand="0" w:evenVBand="0" w:oddHBand="0" w:evenHBand="0" w:firstRowFirstColumn="0" w:firstRowLastColumn="0" w:lastRowFirstColumn="0" w:lastRowLastColumn="0"/>
+            </w:pPr>
+            <w:r>
+              <w:t xml:space="preserve">Processing </w:t>
+            </w:r>
+            <w:r>
+              <w:t>Changes</w:t>
             </w:r>
           </w:p>
         </w:tc>
@@ -2491,7 +2785,136 @@
         <w:tc>
           <w:tcPr>
             <w:cnfStyle w:val="001000000000" w:firstRow="0" w:lastRow="0" w:firstColumn="1" w:lastColumn="0" w:oddVBand="0" w:evenVBand="0" w:oddHBand="0" w:evenHBand="0" w:firstRowFirstColumn="0" w:firstRowLastColumn="0" w:lastRowFirstColumn="0" w:lastRowLastColumn="0"/>
-            <w:tcW w:w="3116" w:type="dxa"/>
+            <w:tcW w:w="1800" w:type="dxa"/>
+          </w:tcPr>
+          <w:p>
+            <w:r>
+              <w:t>TIME</w:t>
+            </w:r>
+          </w:p>
+        </w:tc>
+        <w:tc>
+          <w:tcPr>
+            <w:tcW w:w="3060" w:type="dxa"/>
+          </w:tcPr>
+          <w:p>
+            <w:pPr>
+              <w:spacing w:line="240" w:lineRule="auto"/>
+              <w:ind w:left="360"/>
+              <w:jc w:val="center"/>
+              <w:cnfStyle w:val="000000100000" w:firstRow="0" w:lastRow="0" w:firstColumn="0" w:lastColumn="0" w:oddVBand="0" w:evenVBand="0" w:oddHBand="1" w:evenHBand="0" w:firstRowFirstColumn="0" w:firstRowLastColumn="0" w:lastRowFirstColumn="0" w:lastRowLastColumn="0"/>
+            </w:pPr>
+            <w:proofErr w:type="spellStart"/>
+            <w:r>
+              <w:t>RT_Time</w:t>
+            </w:r>
+            <w:proofErr w:type="spellEnd"/>
+          </w:p>
+        </w:tc>
+        <w:tc>
+          <w:tcPr>
+            <w:tcW w:w="2340" w:type="dxa"/>
+          </w:tcPr>
+          <w:p>
+            <w:pPr>
+              <w:spacing w:line="240" w:lineRule="auto"/>
+              <w:ind w:left="360"/>
+              <w:jc w:val="center"/>
+              <w:cnfStyle w:val="000000100000" w:firstRow="0" w:lastRow="0" w:firstColumn="0" w:lastColumn="0" w:oddVBand="0" w:evenVBand="0" w:oddHBand="1" w:evenHBand="0" w:firstRowFirstColumn="0" w:firstRowLastColumn="0" w:lastRowFirstColumn="0" w:lastRowLastColumn="0"/>
+            </w:pPr>
+            <w:r>
+              <w:t>Time</w:t>
+            </w:r>
+          </w:p>
+        </w:tc>
+        <w:tc>
+          <w:tcPr>
+            <w:tcW w:w="2160" w:type="dxa"/>
+          </w:tcPr>
+          <w:p>
+            <w:pPr>
+              <w:spacing w:line="240" w:lineRule="auto"/>
+              <w:ind w:left="360"/>
+              <w:jc w:val="center"/>
+              <w:cnfStyle w:val="000000100000" w:firstRow="0" w:lastRow="0" w:firstColumn="0" w:lastColumn="0" w:oddVBand="0" w:evenVBand="0" w:oddHBand="1" w:evenHBand="0" w:firstRowFirstColumn="0" w:firstRowLastColumn="0" w:lastRowFirstColumn="0" w:lastRowLastColumn="0"/>
+            </w:pPr>
+            <w:r>
+              <w:t>Rename, Fill Down</w:t>
+            </w:r>
+          </w:p>
+        </w:tc>
+      </w:tr>
+      <w:tr>
+        <w:tc>
+          <w:tcPr>
+            <w:cnfStyle w:val="001000000000" w:firstRow="0" w:lastRow="0" w:firstColumn="1" w:lastColumn="0" w:oddVBand="0" w:evenVBand="0" w:oddHBand="0" w:evenHBand="0" w:firstRowFirstColumn="0" w:firstRowLastColumn="0" w:lastRowFirstColumn="0" w:lastRowLastColumn="0"/>
+            <w:tcW w:w="1800" w:type="dxa"/>
+          </w:tcPr>
+          <w:p>
+            <w:r>
+              <w:t>Depth</w:t>
+            </w:r>
+          </w:p>
+        </w:tc>
+        <w:tc>
+          <w:tcPr>
+            <w:tcW w:w="3060" w:type="dxa"/>
+          </w:tcPr>
+          <w:p>
+            <w:pPr>
+              <w:spacing w:line="240" w:lineRule="auto"/>
+              <w:ind w:left="360"/>
+              <w:jc w:val="center"/>
+              <w:cnfStyle w:val="000000000000" w:firstRow="0" w:lastRow="0" w:firstColumn="0" w:lastColumn="0" w:oddVBand="0" w:evenVBand="0" w:oddHBand="0" w:evenHBand="0" w:firstRowFirstColumn="0" w:firstRowLastColumn="0" w:lastRowFirstColumn="0" w:lastRowLastColumn="0"/>
+            </w:pPr>
+            <w:proofErr w:type="spellStart"/>
+            <w:r>
+              <w:t>RT_Depth</w:t>
+            </w:r>
+            <w:proofErr w:type="spellEnd"/>
+          </w:p>
+        </w:tc>
+        <w:tc>
+          <w:tcPr>
+            <w:tcW w:w="2340" w:type="dxa"/>
+          </w:tcPr>
+          <w:p>
+            <w:pPr>
+              <w:spacing w:line="240" w:lineRule="auto"/>
+              <w:ind w:left="360"/>
+              <w:jc w:val="center"/>
+              <w:cnfStyle w:val="000000000000" w:firstRow="0" w:lastRow="0" w:firstColumn="0" w:lastColumn="0" w:oddVBand="0" w:evenVBand="0" w:oddHBand="0" w:evenHBand="0" w:firstRowFirstColumn="0" w:firstRowLastColumn="0" w:lastRowFirstColumn="0" w:lastRowLastColumn="0"/>
+            </w:pPr>
+            <w:r>
+              <w:t>Depth</w:t>
+            </w:r>
+          </w:p>
+        </w:tc>
+        <w:tc>
+          <w:tcPr>
+            <w:tcW w:w="2160" w:type="dxa"/>
+          </w:tcPr>
+          <w:p>
+            <w:pPr>
+              <w:spacing w:line="240" w:lineRule="auto"/>
+              <w:ind w:left="360"/>
+              <w:jc w:val="center"/>
+              <w:cnfStyle w:val="000000000000" w:firstRow="0" w:lastRow="0" w:firstColumn="0" w:lastColumn="0" w:oddVBand="0" w:evenVBand="0" w:oddHBand="0" w:evenHBand="0" w:firstRowFirstColumn="0" w:firstRowLastColumn="0" w:lastRowFirstColumn="0" w:lastRowLastColumn="0"/>
+            </w:pPr>
+            <w:r>
+              <w:t>Rename, Fill Down</w:t>
+            </w:r>
+          </w:p>
+        </w:tc>
+      </w:tr>
+      <w:tr>
+        <w:trPr>
+          <w:cnfStyle w:val="000000100000" w:firstRow="0" w:lastRow="0" w:firstColumn="0" w:lastColumn="0" w:oddVBand="0" w:evenVBand="0" w:oddHBand="1" w:evenHBand="0" w:firstRowFirstColumn="0" w:firstRowLastColumn="0" w:lastRowFirstColumn="0" w:lastRowLastColumn="0"/>
+        </w:trPr>
+        <w:tc>
+          <w:tcPr>
+            <w:cnfStyle w:val="001000000000" w:firstRow="0" w:lastRow="0" w:firstColumn="1" w:lastColumn="0" w:oddVBand="0" w:evenVBand="0" w:oddHBand="0" w:evenHBand="0" w:firstRowFirstColumn="0" w:firstRowLastColumn="0" w:lastRowFirstColumn="0" w:lastRowLastColumn="0"/>
+            <w:tcW w:w="1800" w:type="dxa"/>
           </w:tcPr>
           <w:p>
             <w:r>
@@ -2501,7 +2924,7 @@
         </w:tc>
         <w:tc>
           <w:tcPr>
-            <w:tcW w:w="3117" w:type="dxa"/>
+            <w:tcW w:w="3060" w:type="dxa"/>
           </w:tcPr>
           <w:p>
             <w:pPr>
@@ -2510,11 +2933,14 @@
                 <w:ilvl w:val="0"/>
                 <w:numId w:val="3"/>
               </w:numPr>
+              <w:spacing w:line="240" w:lineRule="auto"/>
               <w:cnfStyle w:val="000000100000" w:firstRow="0" w:lastRow="0" w:firstColumn="0" w:lastColumn="0" w:oddVBand="0" w:evenVBand="0" w:oddHBand="1" w:evenHBand="0" w:firstRowFirstColumn="0" w:firstRowLastColumn="0" w:lastRowFirstColumn="0" w:lastRowLastColumn="0"/>
             </w:pPr>
-            <w:r>
-              <w:t>MR_Flow.M</w:t>
-            </w:r>
+            <w:proofErr w:type="spellStart"/>
+            <w:r>
+              <w:t>RT_Pumps_Off</w:t>
+            </w:r>
+            <w:proofErr w:type="spellEnd"/>
           </w:p>
           <w:p>
             <w:pPr>
@@ -2523,16 +2949,136 @@
                 <w:ilvl w:val="0"/>
                 <w:numId w:val="3"/>
               </w:numPr>
+              <w:spacing w:line="240" w:lineRule="auto"/>
               <w:cnfStyle w:val="000000100000" w:firstRow="0" w:lastRow="0" w:firstColumn="0" w:lastColumn="0" w:oddVBand="0" w:evenVBand="0" w:oddHBand="1" w:evenHBand="0" w:firstRowFirstColumn="0" w:firstRowLastColumn="0" w:lastRowFirstColumn="0" w:lastRowLastColumn="0"/>
             </w:pPr>
-            <w:r>
-              <w:t>PD_Pump_Event</w:t>
-            </w:r>
-          </w:p>
-        </w:tc>
-        <w:tc>
-          <w:tcPr>
-            <w:tcW w:w="3117" w:type="dxa"/>
+            <w:proofErr w:type="spellStart"/>
+            <w:r>
+              <w:t>RT_Pumps_On</w:t>
+            </w:r>
+            <w:proofErr w:type="spellEnd"/>
+          </w:p>
+        </w:tc>
+        <w:tc>
+          <w:tcPr>
+            <w:tcW w:w="2340" w:type="dxa"/>
+          </w:tcPr>
+          <w:p>
+            <w:pPr>
+              <w:spacing w:line="240" w:lineRule="auto"/>
+              <w:ind w:left="360"/>
+              <w:jc w:val="center"/>
+              <w:cnfStyle w:val="000000100000" w:firstRow="0" w:lastRow="0" w:firstColumn="0" w:lastColumn="0" w:oddVBand="0" w:evenVBand="0" w:oddHBand="1" w:evenHBand="0" w:firstRowFirstColumn="0" w:firstRowLastColumn="0" w:lastRowFirstColumn="0" w:lastRowLastColumn="0"/>
+            </w:pPr>
+            <w:r>
+              <w:t>GPM</w:t>
+            </w:r>
+          </w:p>
+        </w:tc>
+        <w:tc>
+          <w:tcPr>
+            <w:tcW w:w="2160" w:type="dxa"/>
+          </w:tcPr>
+          <w:p>
+            <w:pPr>
+              <w:spacing w:line="240" w:lineRule="auto"/>
+              <w:ind w:left="360"/>
+              <w:jc w:val="center"/>
+              <w:cnfStyle w:val="000000100000" w:firstRow="0" w:lastRow="0" w:firstColumn="0" w:lastColumn="0" w:oddVBand="0" w:evenVBand="0" w:oddHBand="1" w:evenHBand="0" w:firstRowFirstColumn="0" w:firstRowLastColumn="0" w:lastRowFirstColumn="0" w:lastRowLastColumn="0"/>
+            </w:pPr>
+            <w:r>
+              <w:t>Aggregate</w:t>
+            </w:r>
+            <w:r>
+              <w:t>, Fill Down</w:t>
+            </w:r>
+          </w:p>
+        </w:tc>
+      </w:tr>
+      <w:tr>
+        <w:tc>
+          <w:tcPr>
+            <w:cnfStyle w:val="001000000000" w:firstRow="0" w:lastRow="0" w:firstColumn="1" w:lastColumn="0" w:oddVBand="0" w:evenVBand="0" w:oddHBand="0" w:evenHBand="0" w:firstRowFirstColumn="0" w:firstRowLastColumn="0" w:lastRowFirstColumn="0" w:lastRowLastColumn="0"/>
+            <w:tcW w:w="1800" w:type="dxa"/>
+          </w:tcPr>
+          <w:p>
+            <w:r>
+              <w:t>Rotation</w:t>
+            </w:r>
+          </w:p>
+        </w:tc>
+        <w:tc>
+          <w:tcPr>
+            <w:tcW w:w="3060" w:type="dxa"/>
+          </w:tcPr>
+          <w:p>
+            <w:pPr>
+              <w:spacing w:line="240" w:lineRule="auto"/>
+              <w:ind w:left="360"/>
+              <w:jc w:val="center"/>
+              <w:cnfStyle w:val="000000000000" w:firstRow="0" w:lastRow="0" w:firstColumn="0" w:lastColumn="0" w:oddVBand="0" w:evenVBand="0" w:oddHBand="0" w:evenHBand="0" w:firstRowFirstColumn="0" w:firstRowLastColumn="0" w:lastRowFirstColumn="0" w:lastRowLastColumn="0"/>
+            </w:pPr>
+            <w:r>
+              <w:t>MR_RPM-AVG.MR</w:t>
+            </w:r>
+          </w:p>
+        </w:tc>
+        <w:tc>
+          <w:tcPr>
+            <w:tcW w:w="2340" w:type="dxa"/>
+          </w:tcPr>
+          <w:p>
+            <w:pPr>
+              <w:spacing w:line="240" w:lineRule="auto"/>
+              <w:ind w:left="360"/>
+              <w:jc w:val="center"/>
+              <w:cnfStyle w:val="000000000000" w:firstRow="0" w:lastRow="0" w:firstColumn="0" w:lastColumn="0" w:oddVBand="0" w:evenVBand="0" w:oddHBand="0" w:evenHBand="0" w:firstRowFirstColumn="0" w:firstRowLastColumn="0" w:lastRowFirstColumn="0" w:lastRowLastColumn="0"/>
+            </w:pPr>
+            <w:proofErr w:type="spellStart"/>
+            <w:r>
+              <w:t>Motor_RPM</w:t>
+            </w:r>
+            <w:proofErr w:type="spellEnd"/>
+          </w:p>
+        </w:tc>
+        <w:tc>
+          <w:tcPr>
+            <w:tcW w:w="2160" w:type="dxa"/>
+          </w:tcPr>
+          <w:p>
+            <w:pPr>
+              <w:spacing w:line="240" w:lineRule="auto"/>
+              <w:ind w:left="360"/>
+              <w:jc w:val="center"/>
+              <w:cnfStyle w:val="000000000000" w:firstRow="0" w:lastRow="0" w:firstColumn="0" w:lastColumn="0" w:oddVBand="0" w:evenVBand="0" w:oddHBand="0" w:evenHBand="0" w:firstRowFirstColumn="0" w:firstRowLastColumn="0" w:lastRowFirstColumn="0" w:lastRowLastColumn="0"/>
+            </w:pPr>
+            <w:r>
+              <w:t>Rename</w:t>
+            </w:r>
+            <w:r>
+              <w:t>, Fill Down</w:t>
+            </w:r>
+          </w:p>
+        </w:tc>
+      </w:tr>
+      <w:tr>
+        <w:trPr>
+          <w:cnfStyle w:val="000000100000" w:firstRow="0" w:lastRow="0" w:firstColumn="0" w:lastColumn="0" w:oddVBand="0" w:evenVBand="0" w:oddHBand="1" w:evenHBand="0" w:firstRowFirstColumn="0" w:firstRowLastColumn="0" w:lastRowFirstColumn="0" w:lastRowLastColumn="0"/>
+        </w:trPr>
+        <w:tc>
+          <w:tcPr>
+            <w:cnfStyle w:val="001000000000" w:firstRow="0" w:lastRow="0" w:firstColumn="1" w:lastColumn="0" w:oddVBand="0" w:evenVBand="0" w:oddHBand="0" w:evenHBand="0" w:firstRowFirstColumn="0" w:firstRowLastColumn="0" w:lastRowFirstColumn="0" w:lastRowLastColumn="0"/>
+            <w:tcW w:w="1800" w:type="dxa"/>
+          </w:tcPr>
+          <w:p>
+            <w:r>
+              <w:t>Vibration</w:t>
+            </w:r>
+          </w:p>
+        </w:tc>
+        <w:tc>
+          <w:tcPr>
+            <w:tcW w:w="3060" w:type="dxa"/>
           </w:tcPr>
           <w:p>
             <w:pPr>
@@ -2541,30 +3087,13 @@
                 <w:ilvl w:val="0"/>
                 <w:numId w:val="3"/>
               </w:numPr>
+              <w:spacing w:line="240" w:lineRule="auto"/>
               <w:cnfStyle w:val="000000100000" w:firstRow="0" w:lastRow="0" w:firstColumn="0" w:lastColumn="0" w:oddVBand="0" w:evenVBand="0" w:oddHBand="1" w:evenHBand="0" w:firstRowFirstColumn="0" w:firstRowLastColumn="0" w:lastRowFirstColumn="0" w:lastRowLastColumn="0"/>
             </w:pPr>
             <w:r>
-              <w:t>RT_Pumps_Off, RT_Pumps_On</w:t>
-            </w:r>
-          </w:p>
-        </w:tc>
-      </w:tr>
-      <w:tr>
-        <w:tc>
-          <w:tcPr>
-            <w:cnfStyle w:val="001000000000" w:firstRow="0" w:lastRow="0" w:firstColumn="1" w:lastColumn="0" w:oddVBand="0" w:evenVBand="0" w:oddHBand="0" w:evenHBand="0" w:firstRowFirstColumn="0" w:firstRowLastColumn="0" w:lastRowFirstColumn="0" w:lastRowLastColumn="0"/>
-            <w:tcW w:w="3116" w:type="dxa"/>
-          </w:tcPr>
-          <w:p>
-            <w:r>
-              <w:t>Rotation</w:t>
-            </w:r>
-          </w:p>
-        </w:tc>
-        <w:tc>
-          <w:tcPr>
-            <w:tcW w:w="3117" w:type="dxa"/>
-          </w:tcPr>
+              <w:t>MR_VIBA, MR_VIBL</w:t>
+            </w:r>
+          </w:p>
           <w:p>
             <w:pPr>
               <w:pStyle w:val="ListParagraph"/>
@@ -2572,16 +3101,30 @@
                 <w:ilvl w:val="0"/>
                 <w:numId w:val="3"/>
               </w:numPr>
-              <w:cnfStyle w:val="000000000000" w:firstRow="0" w:lastRow="0" w:firstColumn="0" w:lastColumn="0" w:oddVBand="0" w:evenVBand="0" w:oddHBand="0" w:evenHBand="0" w:firstRowFirstColumn="0" w:firstRowLastColumn="0" w:lastRowFirstColumn="0" w:lastRowLastColumn="0"/>
-            </w:pPr>
-            <w:r>
-              <w:t>MR_ROTATION</w:t>
-            </w:r>
-          </w:p>
-        </w:tc>
-        <w:tc>
-          <w:tcPr>
-            <w:tcW w:w="3117" w:type="dxa"/>
+              <w:spacing w:line="240" w:lineRule="auto"/>
+              <w:cnfStyle w:val="000000100000" w:firstRow="0" w:lastRow="0" w:firstColumn="0" w:lastColumn="0" w:oddVBand="0" w:evenVBand="0" w:oddHBand="1" w:evenHBand="0" w:firstRowFirstColumn="0" w:firstRowLastColumn="0" w:lastRowFirstColumn="0" w:lastRowLastColumn="0"/>
+            </w:pPr>
+            <w:proofErr w:type="spellStart"/>
+            <w:r>
+              <w:t>PD_Axial</w:t>
+            </w:r>
+            <w:proofErr w:type="spellEnd"/>
+            <w:r>
+              <w:t xml:space="preserve"> Vibration, </w:t>
+            </w:r>
+            <w:proofErr w:type="spellStart"/>
+            <w:r>
+              <w:t>PD_Lateral</w:t>
+            </w:r>
+            <w:proofErr w:type="spellEnd"/>
+            <w:r>
+              <w:t xml:space="preserve"> Vibration</w:t>
+            </w:r>
+          </w:p>
+        </w:tc>
+        <w:tc>
+          <w:tcPr>
+            <w:tcW w:w="2340" w:type="dxa"/>
           </w:tcPr>
           <w:p>
             <w:pPr>
@@ -2590,11 +3133,14 @@
                 <w:ilvl w:val="0"/>
                 <w:numId w:val="3"/>
               </w:numPr>
-              <w:cnfStyle w:val="000000000000" w:firstRow="0" w:lastRow="0" w:firstColumn="0" w:lastColumn="0" w:oddVBand="0" w:evenVBand="0" w:oddHBand="0" w:evenHBand="0" w:firstRowFirstColumn="0" w:firstRowLastColumn="0" w:lastRowFirstColumn="0" w:lastRowLastColumn="0"/>
-            </w:pPr>
-            <w:r>
-              <w:t>MR_RPM-AVG.MR</w:t>
-            </w:r>
+              <w:spacing w:line="240" w:lineRule="auto"/>
+              <w:cnfStyle w:val="000000100000" w:firstRow="0" w:lastRow="0" w:firstColumn="0" w:lastColumn="0" w:oddVBand="0" w:evenVBand="0" w:oddHBand="1" w:evenHBand="0" w:firstRowFirstColumn="0" w:firstRowLastColumn="0" w:lastRowFirstColumn="0" w:lastRowLastColumn="0"/>
+            </w:pPr>
+            <w:proofErr w:type="spellStart"/>
+            <w:r>
+              <w:t>Motor_Axial_Vibration</w:t>
+            </w:r>
+            <w:proofErr w:type="spellEnd"/>
           </w:p>
           <w:p>
             <w:pPr>
@@ -2603,33 +3149,15 @@
                 <w:ilvl w:val="0"/>
                 <w:numId w:val="3"/>
               </w:numPr>
-              <w:cnfStyle w:val="000000000000" w:firstRow="0" w:lastRow="0" w:firstColumn="0" w:lastColumn="0" w:oddVBand="0" w:evenVBand="0" w:oddHBand="0" w:evenHBand="0" w:firstRowFirstColumn="0" w:firstRowLastColumn="0" w:lastRowFirstColumn="0" w:lastRowLastColumn="0"/>
-            </w:pPr>
-            <w:r>
-              <w:t>RT_RPM.W</w:t>
-            </w:r>
-          </w:p>
-        </w:tc>
-      </w:tr>
-      <w:tr>
-        <w:trPr>
-          <w:cnfStyle w:val="000000100000" w:firstRow="0" w:lastRow="0" w:firstColumn="0" w:lastColumn="0" w:oddVBand="0" w:evenVBand="0" w:oddHBand="1" w:evenHBand="0" w:firstRowFirstColumn="0" w:firstRowLastColumn="0" w:lastRowFirstColumn="0" w:lastRowLastColumn="0"/>
-        </w:trPr>
-        <w:tc>
-          <w:tcPr>
-            <w:cnfStyle w:val="001000000000" w:firstRow="0" w:lastRow="0" w:firstColumn="1" w:lastColumn="0" w:oddVBand="0" w:evenVBand="0" w:oddHBand="0" w:evenHBand="0" w:firstRowFirstColumn="0" w:firstRowLastColumn="0" w:lastRowFirstColumn="0" w:lastRowLastColumn="0"/>
-            <w:tcW w:w="3116" w:type="dxa"/>
-          </w:tcPr>
-          <w:p>
-            <w:r>
-              <w:t>Vibration</w:t>
-            </w:r>
-          </w:p>
-        </w:tc>
-        <w:tc>
-          <w:tcPr>
-            <w:tcW w:w="3117" w:type="dxa"/>
-          </w:tcPr>
+              <w:spacing w:line="240" w:lineRule="auto"/>
+              <w:cnfStyle w:val="000000100000" w:firstRow="0" w:lastRow="0" w:firstColumn="0" w:lastColumn="0" w:oddVBand="0" w:evenVBand="0" w:oddHBand="1" w:evenHBand="0" w:firstRowFirstColumn="0" w:firstRowLastColumn="0" w:lastRowFirstColumn="0" w:lastRowLastColumn="0"/>
+            </w:pPr>
+            <w:proofErr w:type="spellStart"/>
+            <w:r>
+              <w:t>Motor_Lateral_Vibration</w:t>
+            </w:r>
+            <w:proofErr w:type="spellEnd"/>
+          </w:p>
           <w:p>
             <w:pPr>
               <w:pStyle w:val="ListParagraph"/>
@@ -2637,17 +3165,15 @@
                 <w:ilvl w:val="0"/>
                 <w:numId w:val="3"/>
               </w:numPr>
+              <w:spacing w:line="240" w:lineRule="auto"/>
               <w:cnfStyle w:val="000000100000" w:firstRow="0" w:lastRow="0" w:firstColumn="0" w:lastColumn="0" w:oddVBand="0" w:evenVBand="0" w:oddHBand="1" w:evenHBand="0" w:firstRowFirstColumn="0" w:firstRowLastColumn="0" w:lastRowFirstColumn="0" w:lastRowLastColumn="0"/>
             </w:pPr>
-            <w:r>
-              <w:t>RT_SLIDE_BIT*</w:t>
-            </w:r>
-          </w:p>
-        </w:tc>
-        <w:tc>
-          <w:tcPr>
-            <w:tcW w:w="3117" w:type="dxa"/>
-          </w:tcPr>
+            <w:proofErr w:type="spellStart"/>
+            <w:r>
+              <w:t>Pulser_Axial_Vibration</w:t>
+            </w:r>
+            <w:proofErr w:type="spellEnd"/>
+          </w:p>
           <w:p>
             <w:pPr>
               <w:pStyle w:val="ListParagraph"/>
@@ -2655,23 +3181,32 @@
                 <w:ilvl w:val="0"/>
                 <w:numId w:val="3"/>
               </w:numPr>
+              <w:spacing w:line="240" w:lineRule="auto"/>
               <w:cnfStyle w:val="000000100000" w:firstRow="0" w:lastRow="0" w:firstColumn="0" w:lastColumn="0" w:oddVBand="0" w:evenVBand="0" w:oddHBand="1" w:evenHBand="0" w:firstRowFirstColumn="0" w:firstRowLastColumn="0" w:lastRowFirstColumn="0" w:lastRowLastColumn="0"/>
             </w:pPr>
-            <w:r>
-              <w:t>MR_VIBA, MR_VIBL</w:t>
-            </w:r>
-          </w:p>
-          <w:p>
-            <w:pPr>
-              <w:pStyle w:val="ListParagraph"/>
-              <w:numPr>
-                <w:ilvl w:val="0"/>
-                <w:numId w:val="3"/>
-              </w:numPr>
+            <w:proofErr w:type="spellStart"/>
+            <w:r>
+              <w:t>Pulser_Lateral_Vibration</w:t>
+            </w:r>
+            <w:proofErr w:type="spellEnd"/>
+          </w:p>
+        </w:tc>
+        <w:tc>
+          <w:tcPr>
+            <w:tcW w:w="2160" w:type="dxa"/>
+          </w:tcPr>
+          <w:p>
+            <w:pPr>
+              <w:spacing w:line="240" w:lineRule="auto"/>
+              <w:ind w:left="360"/>
+              <w:jc w:val="center"/>
               <w:cnfStyle w:val="000000100000" w:firstRow="0" w:lastRow="0" w:firstColumn="0" w:lastColumn="0" w:oddVBand="0" w:evenVBand="0" w:oddHBand="1" w:evenHBand="0" w:firstRowFirstColumn="0" w:firstRowLastColumn="0" w:lastRowFirstColumn="0" w:lastRowLastColumn="0"/>
             </w:pPr>
             <w:r>
-              <w:t>PD_Axial Vibration, PD_Lateral Vibration</w:t>
+              <w:t>Rename</w:t>
+            </w:r>
+            <w:r>
+              <w:t>, Fill Down</w:t>
             </w:r>
           </w:p>
         </w:tc>
@@ -2680,7 +3215,7 @@
         <w:tc>
           <w:tcPr>
             <w:cnfStyle w:val="001000000000" w:firstRow="0" w:lastRow="0" w:firstColumn="1" w:lastColumn="0" w:oddVBand="0" w:evenVBand="0" w:oddHBand="0" w:evenHBand="0" w:firstRowFirstColumn="0" w:firstRowLastColumn="0" w:lastRowFirstColumn="0" w:lastRowLastColumn="0"/>
-            <w:tcW w:w="3116" w:type="dxa"/>
+            <w:tcW w:w="1800" w:type="dxa"/>
           </w:tcPr>
           <w:p>
             <w:r>
@@ -2690,564 +3225,308 @@
         </w:tc>
         <w:tc>
           <w:tcPr>
-            <w:tcW w:w="3117" w:type="dxa"/>
-          </w:tcPr>
-          <w:p>
-            <w:pPr>
+            <w:tcW w:w="3060" w:type="dxa"/>
+          </w:tcPr>
+          <w:p>
+            <w:pPr>
+              <w:spacing w:line="240" w:lineRule="auto"/>
+              <w:ind w:left="360"/>
               <w:jc w:val="center"/>
               <w:cnfStyle w:val="000000000000" w:firstRow="0" w:lastRow="0" w:firstColumn="0" w:lastColumn="0" w:oddVBand="0" w:evenVBand="0" w:oddHBand="0" w:evenHBand="0" w:firstRowFirstColumn="0" w:firstRowLastColumn="0" w:lastRowFirstColumn="0" w:lastRowLastColumn="0"/>
             </w:pPr>
             <w:r>
-              <w:t>N/A</w:t>
-            </w:r>
-          </w:p>
-        </w:tc>
-        <w:tc>
-          <w:tcPr>
-            <w:tcW w:w="3117" w:type="dxa"/>
-          </w:tcPr>
-          <w:p>
-            <w:pPr>
-              <w:pStyle w:val="ListParagraph"/>
-              <w:numPr>
-                <w:ilvl w:val="0"/>
-                <w:numId w:val="3"/>
-              </w:numPr>
+              <w:t>RT_WOB</w:t>
+            </w:r>
+          </w:p>
+        </w:tc>
+        <w:tc>
+          <w:tcPr>
+            <w:tcW w:w="2340" w:type="dxa"/>
+          </w:tcPr>
+          <w:p>
+            <w:pPr>
+              <w:spacing w:line="240" w:lineRule="auto"/>
+              <w:ind w:left="360"/>
+              <w:jc w:val="center"/>
               <w:cnfStyle w:val="000000000000" w:firstRow="0" w:lastRow="0" w:firstColumn="0" w:lastColumn="0" w:oddVBand="0" w:evenVBand="0" w:oddHBand="0" w:evenHBand="0" w:firstRowFirstColumn="0" w:firstRowLastColumn="0" w:lastRowFirstColumn="0" w:lastRowLastColumn="0"/>
             </w:pPr>
             <w:r>
-              <w:t>RT_WOB</w:t>
+              <w:t>WOB</w:t>
+            </w:r>
+          </w:p>
+        </w:tc>
+        <w:tc>
+          <w:tcPr>
+            <w:tcW w:w="2160" w:type="dxa"/>
+          </w:tcPr>
+          <w:p>
+            <w:pPr>
+              <w:spacing w:line="240" w:lineRule="auto"/>
+              <w:ind w:left="360"/>
+              <w:jc w:val="center"/>
+              <w:cnfStyle w:val="000000000000" w:firstRow="0" w:lastRow="0" w:firstColumn="0" w:lastColumn="0" w:oddVBand="0" w:evenVBand="0" w:oddHBand="0" w:evenHBand="0" w:firstRowFirstColumn="0" w:firstRowLastColumn="0" w:lastRowFirstColumn="0" w:lastRowLastColumn="0"/>
+            </w:pPr>
+            <w:r>
+              <w:t>Rename</w:t>
+            </w:r>
+            <w:r>
+              <w:t>, Fill Down</w:t>
             </w:r>
           </w:p>
         </w:tc>
       </w:tr>
     </w:tbl>
     <w:p>
-      <w:pPr>
-        <w:spacing w:line="240" w:lineRule="auto"/>
-      </w:pPr>
-      <w:r>
-        <w:t>*This validator is not for vibration specifically, but whether the tool is sliding</w:t>
-      </w:r>
-      <w:r>
-        <w:t>, which would have different levels of vibrations detected.</w:t>
+      <w:r>
+        <w:lastRenderedPageBreak/>
+        <w:t xml:space="preserve"> </w:t>
+      </w:r>
+      <w:r>
+        <w:tab/>
+      </w:r>
+      <w:r>
+        <w:t xml:space="preserve">This project </w:t>
+      </w:r>
+      <w:r>
+        <w:t xml:space="preserve">initially intended to focus on using validation data to create labels and then use supervised </w:t>
+      </w:r>
+      <w:r>
+        <w:t xml:space="preserve">learning methods, such as decision trees and support vector machines, to </w:t>
+      </w:r>
+      <w:r>
+        <w:t xml:space="preserve">determine the drilling state machine at any given time during a run. However, after preprocessing the data, </w:t>
+      </w:r>
+      <w:r>
+        <w:t xml:space="preserve">the validator columns showed signs of insufficient data for use as </w:t>
+      </w:r>
+      <w:r>
+        <w:t xml:space="preserve">accurate labeling. Therefore, this project has had to be reformed as an unsupervised </w:t>
+      </w:r>
+      <w:r>
+        <w:t xml:space="preserve">approach to labeling drilling parameter data as </w:t>
+      </w:r>
+      <w:r>
+        <w:t>parts of a drilling state machine. The new plan is outlined here.</w:t>
       </w:r>
     </w:p>
     <w:p>
       <w:r>
         <w:tab/>
-      </w:r>
-      <w:r>
-        <w:t xml:space="preserve">Each of the validators have a 1/0 where the indicated parameter is turned on or off, respectively. </w:t>
-      </w:r>
-      <w:r>
-        <w:t xml:space="preserve">The two data columns that represent flow (in GPM), </w:t>
-      </w:r>
-      <w:r>
-        <w:t xml:space="preserve">will be aggregated together as they almost never coincide </w:t>
-      </w:r>
-      <w:r>
-        <w:t>in</w:t>
-      </w:r>
-      <w:r>
-        <w:t xml:space="preserve"> the same row. </w:t>
+        <w:t xml:space="preserve">The primary goal is to </w:t>
+      </w:r>
+      <w:r>
+        <w:t>test two clustering methods</w:t>
+      </w:r>
+      <w:r>
+        <w:t xml:space="preserve"> and one se</w:t>
+      </w:r>
+      <w:r>
+        <w:t>quential modeling</w:t>
+      </w:r>
+      <w:r>
+        <w:t xml:space="preserve"> method</w:t>
+      </w:r>
+      <w:r>
+        <w:t xml:space="preserve"> for adding the drilling state parameter labels to the training data. </w:t>
+      </w:r>
+      <w:r>
+        <w:t xml:space="preserve">Gaussian Mixture Models (GMM) and </w:t>
+      </w:r>
+      <w:r>
+        <w:t xml:space="preserve">Hierarchy Density-Based Spatial Clustering </w:t>
+      </w:r>
+      <w:r>
+        <w:t>of Applications with Noise (HDBSCAN)</w:t>
+      </w:r>
+      <w:r>
+        <w:t xml:space="preserve"> are the clustering methods chosen in light of their ability to work with non-linear data</w:t>
+      </w:r>
+      <w:r>
+        <w:t xml:space="preserve">. GMM relies on probabilistic methods while HDBSCAN </w:t>
+      </w:r>
+      <w:r>
+        <w:t>creates a hierarchy of connected components</w:t>
+      </w:r>
+      <w:r>
+        <w:t xml:space="preserve"> sorted by distance</w:t>
+      </w:r>
+      <w:r>
+        <w:t xml:space="preserve"> (Carrasco and Whitfield, 2024; McInnes, 2016). Hidden Markov Model </w:t>
+      </w:r>
+      <w:r>
+        <w:t xml:space="preserve">(HMM) </w:t>
+      </w:r>
+      <w:r>
+        <w:t>has been added as a</w:t>
+      </w:r>
+      <w:r>
+        <w:t xml:space="preserve"> sequential modeling method to address the time-series nature of the data and potentially provide more accurate </w:t>
+      </w:r>
+      <w:r>
+        <w:t>labels for the training data</w:t>
+      </w:r>
+      <w:r>
+        <w:t xml:space="preserve"> (</w:t>
+      </w:r>
+      <w:proofErr w:type="spellStart"/>
+      <w:r>
+        <w:t>Jurafsky</w:t>
+      </w:r>
+      <w:proofErr w:type="spellEnd"/>
+      <w:r>
+        <w:t xml:space="preserve"> and Martin, 2024)</w:t>
+      </w:r>
+      <w:r>
+        <w:t>.</w:t>
+      </w:r>
+      <w:r>
+        <w:t xml:space="preserve"> This is particularly </w:t>
+      </w:r>
+      <w:r>
+        <w:t>well suited</w:t>
+      </w:r>
+      <w:r>
+        <w:t xml:space="preserve"> for this project as we already have a Markov chain, namely the prepared drilling state machine</w:t>
+      </w:r>
+      <w:r>
+        <w:t>.</w:t>
       </w:r>
     </w:p>
     <w:p>
       <w:r>
         <w:tab/>
-      </w:r>
-      <w:r>
-        <w:t xml:space="preserve">This project will focus first on creating ten decision </w:t>
-      </w:r>
-      <w:r>
-        <w:t>trees that</w:t>
-      </w:r>
-      <w:r>
-        <w:t xml:space="preserve"> will be incorporated into a random forest and then on</w:t>
-      </w:r>
-      <w:r>
-        <w:t xml:space="preserve"> establishing</w:t>
-      </w:r>
-      <w:r>
-        <w:t xml:space="preserve"> a JITL model for SVMs</w:t>
-      </w:r>
-      <w:r>
-        <w:t>.</w:t>
-      </w:r>
-      <w:r>
-        <w:t xml:space="preserve"> </w:t>
-      </w:r>
-      <w:r>
-        <w:t xml:space="preserve">These three methods were chosen for their </w:t>
-      </w:r>
-      <w:r>
-        <w:t xml:space="preserve">easy </w:t>
-      </w:r>
-      <w:r>
-        <w:t>interpretability</w:t>
-      </w:r>
-      <w:r>
-        <w:t xml:space="preserve">, efficiency, </w:t>
-      </w:r>
-      <w:r>
-        <w:t xml:space="preserve">robustness, </w:t>
-      </w:r>
-      <w:r>
-        <w:t>and their accuracy in previous work.</w:t>
+        <w:t xml:space="preserve">If there is time after these items have been completed, the project will move forward with training a Random Forest (RF) </w:t>
+      </w:r>
+      <w:r>
+        <w:t xml:space="preserve">on the clustering methods </w:t>
+      </w:r>
+      <w:r>
+        <w:t xml:space="preserve">to test on the testing dataset. </w:t>
+      </w:r>
+      <w:r>
+        <w:t>In the case of the HMM, the model itself will be used for testing.</w:t>
+      </w:r>
+      <w:r>
+        <w:t xml:space="preserve"> The reason for choosing these two models is their purported efficiency and accuracy in real-time applications</w:t>
+      </w:r>
+      <w:r>
+        <w:t xml:space="preserve"> (Hassan, 2024).</w:t>
       </w:r>
     </w:p>
     <w:p>
-      <w:r>
-        <w:tab/>
-        <w:t xml:space="preserve">The ten DTs will </w:t>
-      </w:r>
-      <w:r>
-        <w:t>each include WOB, and the flow aggregate mentioned earlier. The variation will come from a unique pairing between each</w:t>
-      </w:r>
-      <w:r>
-        <w:t xml:space="preserve"> dataset for rotation and vibration, as well as an average of both options.</w:t>
-      </w:r>
-      <w:r>
-        <w:t xml:space="preserve"> The tenth DT will include all options for rotation and vibration. </w:t>
-      </w:r>
-      <w:r>
-        <w:t>Finally, the RF will aggregate the outcomes from each DT and</w:t>
-      </w:r>
-      <w:r>
-        <w:t xml:space="preserve"> settle on the most popular one. </w:t>
+      <w:pPr>
+        <w:pStyle w:val="Heading1"/>
+      </w:pPr>
+      <w:r>
+        <w:lastRenderedPageBreak/>
+        <w:t>Progress</w:t>
       </w:r>
     </w:p>
     <w:p>
-      <w:r>
-        <w:lastRenderedPageBreak/>
-        <w:tab/>
-        <w:t xml:space="preserve">The JITL for SVMs will test different kernels for </w:t>
-      </w:r>
-      <w:r>
-        <w:t>flow, rotation, vibration, and WOB</w:t>
-      </w:r>
-      <w:r>
-        <w:t xml:space="preserve">, including linear, polynomial, and </w:t>
-      </w:r>
-      <w:r>
-        <w:t>radial basis function (RBF),</w:t>
-      </w:r>
-      <w:r>
-        <w:t xml:space="preserve"> to determine the best ones for each variable. </w:t>
-      </w:r>
-      <w:r>
-        <w:t xml:space="preserve">If there is enough time at the end of experimentation, then an ensemble approach may be utilized with the best performing DTs </w:t>
-      </w:r>
-      <w:r>
-        <w:t xml:space="preserve">(or the RF) </w:t>
-      </w:r>
-      <w:r>
-        <w:t>and SVMs</w:t>
-      </w:r>
-      <w:r>
-        <w:t>.</w:t>
+      <w:pPr>
+        <w:pStyle w:val="Heading2"/>
+      </w:pPr>
+      <w:r>
+        <w:t>Preprocessing</w:t>
       </w:r>
     </w:p>
     <w:p>
       <w:pPr>
-        <w:pStyle w:val="Heading1"/>
-      </w:pPr>
-      <w:r>
-        <w:t>Progress</w:t>
+        <w:ind w:firstLine="360"/>
+      </w:pPr>
+      <w:r>
+        <w:t xml:space="preserve">The data </w:t>
+      </w:r>
+      <w:r>
+        <w:t>was</w:t>
+      </w:r>
+      <w:r>
+        <w:t xml:space="preserve"> cleaned such that it includes the parameters </w:t>
+      </w:r>
+      <w:r>
+        <w:t xml:space="preserve">seen in the previous table </w:t>
+      </w:r>
+      <w:r>
+        <w:t>with no missing values.</w:t>
+      </w:r>
+      <w:r>
+        <w:t xml:space="preserve"> To avoid null values, </w:t>
+      </w:r>
+      <w:r>
+        <w:t xml:space="preserve">the last value </w:t>
+      </w:r>
+      <w:r>
+        <w:t xml:space="preserve">was repeated </w:t>
+      </w:r>
+      <w:r>
+        <w:t xml:space="preserve">until a new one </w:t>
+      </w:r>
+      <w:r>
+        <w:t>wa</w:t>
+      </w:r>
+      <w:r>
+        <w:t>s found.</w:t>
+      </w:r>
+      <w:r>
+        <w:t xml:space="preserve"> If no value </w:t>
+      </w:r>
+      <w:r>
+        <w:t>wa</w:t>
+      </w:r>
+      <w:r>
+        <w:t xml:space="preserve">s found in </w:t>
+      </w:r>
+      <w:r>
+        <w:t>the first</w:t>
+      </w:r>
+      <w:r>
+        <w:t xml:space="preserve"> row, </w:t>
+      </w:r>
+      <w:r>
+        <w:t>a 0 was inserted</w:t>
+      </w:r>
+      <w:r>
+        <w:t>.</w:t>
+      </w:r>
+      <w:r>
+        <w:t xml:space="preserve"> </w:t>
+      </w:r>
+      <w:r>
+        <w:t xml:space="preserve">After the data was cleaned, it was </w:t>
+      </w:r>
+      <w:r>
+        <w:t>segmented into each run specified by well.</w:t>
       </w:r>
     </w:p>
     <w:p>
       <w:pPr>
-        <w:pStyle w:val="Heading2"/>
-      </w:pPr>
-      <w:r>
-        <w:t>Preprocessing</w:t>
+        <w:pStyle w:val="Heading3"/>
+      </w:pPr>
+      <w:r>
+        <w:t>Warehousing</w:t>
       </w:r>
     </w:p>
     <w:p>
-      <w:pPr>
-        <w:ind w:firstLine="360"/>
-      </w:pPr>
-      <w:r>
-        <w:t>The data must be cleaned such that it includes the following parameters with no missing values.</w:t>
-      </w:r>
-      <w:r>
-        <w:t xml:space="preserve"> To avoid null values, </w:t>
-      </w:r>
-      <w:r>
-        <w:t>repeat the last value until a new one is found.</w:t>
-      </w:r>
-      <w:r>
-        <w:t xml:space="preserve"> If no value is found in first row, </w:t>
-      </w:r>
-      <w:r>
-        <w:t>insert 0.</w:t>
+      <w:r>
+        <w:tab/>
+        <w:t>As a final step in the preprocessing code, the data</w:t>
+      </w:r>
+      <w:r>
+        <w:t xml:space="preserve"> frames for each rig (in its entirety) and run</w:t>
+      </w:r>
+      <w:r>
+        <w:t xml:space="preserve"> were saved to CSVs in a private folder so as to protect the information of both the client and their </w:t>
+      </w:r>
+      <w:r>
+        <w:t>customers.</w:t>
       </w:r>
     </w:p>
     <w:p>
       <w:pPr>
-        <w:pStyle w:val="ListParagraph"/>
-        <w:numPr>
-          <w:ilvl w:val="0"/>
-          <w:numId w:val="9"/>
-        </w:numPr>
-        <w:spacing w:line="240" w:lineRule="auto"/>
-      </w:pPr>
-      <w:r>
-        <w:t>Time</w:t>
-      </w:r>
-      <w:r>
-        <w:t xml:space="preserve">: </w:t>
-      </w:r>
-      <w:r>
-        <w:t>datetime</w:t>
-      </w:r>
-    </w:p>
-    <w:p>
-      <w:pPr>
-        <w:pStyle w:val="ListParagraph"/>
-        <w:numPr>
-          <w:ilvl w:val="0"/>
-          <w:numId w:val="9"/>
-        </w:numPr>
-        <w:spacing w:line="240" w:lineRule="auto"/>
-      </w:pPr>
-      <w:r>
-        <w:t>Depth</w:t>
-      </w:r>
-      <w:r>
-        <w:t>: float</w:t>
-      </w:r>
-    </w:p>
-    <w:p>
-      <w:pPr>
-        <w:pStyle w:val="ListParagraph"/>
-        <w:numPr>
-          <w:ilvl w:val="0"/>
-          <w:numId w:val="9"/>
-        </w:numPr>
-        <w:spacing w:line="240" w:lineRule="auto"/>
-      </w:pPr>
-      <w:r>
-        <w:t>Flow_Validator</w:t>
-      </w:r>
-      <w:r>
-        <w:t>: bool</w:t>
-      </w:r>
-    </w:p>
-    <w:p>
-      <w:pPr>
-        <w:pStyle w:val="ListParagraph"/>
-        <w:numPr>
-          <w:ilvl w:val="1"/>
-          <w:numId w:val="9"/>
-        </w:numPr>
-        <w:spacing w:line="240" w:lineRule="auto"/>
-        <w:cnfStyle w:val="000000100000" w:firstRow="0" w:lastRow="0" w:firstColumn="0" w:lastColumn="0" w:oddVBand="0" w:evenVBand="0" w:oddHBand="1" w:evenHBand="0" w:firstRowFirstColumn="0" w:firstRowLastColumn="0" w:lastRowFirstColumn="0" w:lastRowLastColumn="0"/>
-      </w:pPr>
-      <w:r>
-        <w:t xml:space="preserve">Combine </w:t>
-      </w:r>
-      <w:r>
-        <w:t>MR_Flow.M</w:t>
-      </w:r>
-      <w:r>
-        <w:t xml:space="preserve"> and </w:t>
-      </w:r>
-      <w:r>
-        <w:t>PD_Pump_Event</w:t>
-      </w:r>
-    </w:p>
-    <w:p>
-      <w:pPr>
-        <w:pStyle w:val="ListParagraph"/>
-        <w:numPr>
-          <w:ilvl w:val="0"/>
-          <w:numId w:val="9"/>
-        </w:numPr>
-        <w:spacing w:line="240" w:lineRule="auto"/>
-        <w:cnfStyle w:val="000000100000" w:firstRow="0" w:lastRow="0" w:firstColumn="0" w:lastColumn="0" w:oddVBand="0" w:evenVBand="0" w:oddHBand="1" w:evenHBand="0" w:firstRowFirstColumn="0" w:firstRowLastColumn="0" w:lastRowFirstColumn="0" w:lastRowLastColumn="0"/>
-      </w:pPr>
-      <w:r>
-        <w:t>GPM</w:t>
-      </w:r>
-      <w:r>
-        <w:t>: int</w:t>
-      </w:r>
-    </w:p>
-    <w:p>
-      <w:pPr>
-        <w:pStyle w:val="ListParagraph"/>
-        <w:numPr>
-          <w:ilvl w:val="1"/>
-          <w:numId w:val="9"/>
-        </w:numPr>
-        <w:spacing w:line="240" w:lineRule="auto"/>
-        <w:cnfStyle w:val="000000100000" w:firstRow="0" w:lastRow="0" w:firstColumn="0" w:lastColumn="0" w:oddVBand="0" w:evenVBand="0" w:oddHBand="1" w:evenHBand="0" w:firstRowFirstColumn="0" w:firstRowLastColumn="0" w:lastRowFirstColumn="0" w:lastRowLastColumn="0"/>
-      </w:pPr>
-      <w:r>
-        <w:t>Combine</w:t>
-      </w:r>
-      <w:r>
-        <w:t xml:space="preserve"> </w:t>
-      </w:r>
-      <w:r>
-        <w:t>RT_Pumps_Off</w:t>
-      </w:r>
-      <w:r>
-        <w:t xml:space="preserve"> and </w:t>
-      </w:r>
-      <w:r>
-        <w:t>RT_Pumps_On</w:t>
-      </w:r>
-    </w:p>
-    <w:p>
-      <w:pPr>
-        <w:pStyle w:val="ListParagraph"/>
-        <w:numPr>
-          <w:ilvl w:val="0"/>
-          <w:numId w:val="9"/>
-        </w:numPr>
-        <w:spacing w:line="240" w:lineRule="auto"/>
-        <w:cnfStyle w:val="000000100000" w:firstRow="0" w:lastRow="0" w:firstColumn="0" w:lastColumn="0" w:oddVBand="0" w:evenVBand="0" w:oddHBand="1" w:evenHBand="0" w:firstRowFirstColumn="0" w:firstRowLastColumn="0" w:lastRowFirstColumn="0" w:lastRowLastColumn="0"/>
-      </w:pPr>
-      <w:r>
-        <w:t>Rotation_Validator</w:t>
-      </w:r>
-      <w:r>
-        <w:t>: bool</w:t>
-      </w:r>
-    </w:p>
-    <w:p>
-      <w:pPr>
-        <w:pStyle w:val="ListParagraph"/>
-        <w:numPr>
-          <w:ilvl w:val="1"/>
-          <w:numId w:val="9"/>
-        </w:numPr>
-        <w:spacing w:line="240" w:lineRule="auto"/>
-        <w:cnfStyle w:val="000000100000" w:firstRow="0" w:lastRow="0" w:firstColumn="0" w:lastColumn="0" w:oddVBand="0" w:evenVBand="0" w:oddHBand="1" w:evenHBand="0" w:firstRowFirstColumn="0" w:firstRowLastColumn="0" w:lastRowFirstColumn="0" w:lastRowLastColumn="0"/>
-      </w:pPr>
-      <w:r>
-        <w:t xml:space="preserve">Rename </w:t>
-      </w:r>
-      <w:r>
-        <w:t>MR_ROTATION</w:t>
-      </w:r>
-    </w:p>
-    <w:p>
-      <w:pPr>
-        <w:pStyle w:val="ListParagraph"/>
-        <w:numPr>
-          <w:ilvl w:val="0"/>
-          <w:numId w:val="9"/>
-        </w:numPr>
-        <w:spacing w:line="240" w:lineRule="auto"/>
-        <w:cnfStyle w:val="000000100000" w:firstRow="0" w:lastRow="0" w:firstColumn="0" w:lastColumn="0" w:oddVBand="0" w:evenVBand="0" w:oddHBand="1" w:evenHBand="0" w:firstRowFirstColumn="0" w:firstRowLastColumn="0" w:lastRowFirstColumn="0" w:lastRowLastColumn="0"/>
-      </w:pPr>
-      <w:r>
-        <w:t>Motor_R</w:t>
-      </w:r>
-      <w:r>
-        <w:t>PM</w:t>
-      </w:r>
-      <w:r>
-        <w:t xml:space="preserve">: </w:t>
-      </w:r>
-      <w:r>
-        <w:t>float</w:t>
-      </w:r>
-    </w:p>
-    <w:p>
-      <w:pPr>
-        <w:pStyle w:val="ListParagraph"/>
-        <w:numPr>
-          <w:ilvl w:val="1"/>
-          <w:numId w:val="3"/>
-        </w:numPr>
-        <w:spacing w:line="240" w:lineRule="auto"/>
-      </w:pPr>
-      <w:r>
-        <w:t xml:space="preserve">Rename </w:t>
-      </w:r>
-      <w:r>
-        <w:t>MR_RPM-AVG.MR</w:t>
-      </w:r>
-    </w:p>
-    <w:p>
-      <w:pPr>
-        <w:pStyle w:val="ListParagraph"/>
-        <w:numPr>
-          <w:ilvl w:val="0"/>
-          <w:numId w:val="3"/>
-        </w:numPr>
-        <w:spacing w:line="240" w:lineRule="auto"/>
-      </w:pPr>
-      <w:r>
-        <w:t>Surface_R</w:t>
-      </w:r>
-      <w:r>
-        <w:t>PM</w:t>
-      </w:r>
-      <w:r>
-        <w:t>: float</w:t>
-      </w:r>
-    </w:p>
-    <w:p>
-      <w:pPr>
-        <w:pStyle w:val="ListParagraph"/>
-        <w:numPr>
-          <w:ilvl w:val="1"/>
-          <w:numId w:val="3"/>
-        </w:numPr>
-        <w:spacing w:line="240" w:lineRule="auto"/>
-      </w:pPr>
-      <w:r>
-        <w:t xml:space="preserve">Rename </w:t>
-      </w:r>
-      <w:r>
-        <w:t>RT_RPM.W</w:t>
-      </w:r>
-    </w:p>
-    <w:p>
-      <w:pPr>
-        <w:pStyle w:val="ListParagraph"/>
-        <w:numPr>
-          <w:ilvl w:val="0"/>
-          <w:numId w:val="3"/>
-        </w:numPr>
-        <w:spacing w:line="240" w:lineRule="auto"/>
-      </w:pPr>
-      <w:r>
-        <w:t>Slide_Validator</w:t>
-      </w:r>
-      <w:r>
-        <w:t>: bool</w:t>
-      </w:r>
-    </w:p>
-    <w:p>
-      <w:pPr>
-        <w:pStyle w:val="ListParagraph"/>
-        <w:numPr>
-          <w:ilvl w:val="1"/>
-          <w:numId w:val="3"/>
-        </w:numPr>
-        <w:spacing w:line="240" w:lineRule="auto"/>
-      </w:pPr>
-      <w:r>
-        <w:t>Rename RT_SLIDE_BIT</w:t>
-      </w:r>
-    </w:p>
-    <w:p>
-      <w:pPr>
-        <w:pStyle w:val="ListParagraph"/>
-        <w:numPr>
-          <w:ilvl w:val="0"/>
-          <w:numId w:val="3"/>
-        </w:numPr>
-        <w:spacing w:line="240" w:lineRule="auto"/>
-      </w:pPr>
-      <w:r>
-        <w:t>Motor_Vibration</w:t>
-      </w:r>
-      <w:r>
-        <w:t>: tuple of floats</w:t>
-      </w:r>
-    </w:p>
-    <w:p>
-      <w:pPr>
-        <w:pStyle w:val="ListParagraph"/>
-        <w:numPr>
-          <w:ilvl w:val="1"/>
-          <w:numId w:val="3"/>
-        </w:numPr>
-        <w:spacing w:line="240" w:lineRule="auto"/>
-      </w:pPr>
-      <w:r>
-        <w:t>Make tuple of (MR_VIBA, MR_VIBL)</w:t>
-      </w:r>
-    </w:p>
-    <w:p>
-      <w:pPr>
-        <w:pStyle w:val="ListParagraph"/>
-        <w:numPr>
-          <w:ilvl w:val="0"/>
-          <w:numId w:val="3"/>
-        </w:numPr>
-        <w:spacing w:line="240" w:lineRule="auto"/>
-      </w:pPr>
-      <w:r>
-        <w:t>Pulser_Vibration</w:t>
-      </w:r>
-      <w:r>
-        <w:t>: tuple of floats</w:t>
-      </w:r>
-    </w:p>
-    <w:p>
-      <w:pPr>
-        <w:pStyle w:val="ListParagraph"/>
-        <w:numPr>
-          <w:ilvl w:val="1"/>
-          <w:numId w:val="3"/>
-        </w:numPr>
-        <w:spacing w:line="240" w:lineRule="auto"/>
-      </w:pPr>
-      <w:r>
-        <w:t>Make tuple of (PD_Axial Vibration, PD_Lateral Vibration</w:t>
-      </w:r>
-      <w:r>
-        <w:t>)</w:t>
-      </w:r>
-    </w:p>
-    <w:p>
-      <w:pPr>
-        <w:pStyle w:val="ListParagraph"/>
-        <w:numPr>
-          <w:ilvl w:val="0"/>
-          <w:numId w:val="3"/>
-        </w:numPr>
-        <w:spacing w:line="240" w:lineRule="auto"/>
-      </w:pPr>
-      <w:r>
-        <w:t>WOB</w:t>
-      </w:r>
-      <w:r>
-        <w:t>: float</w:t>
-      </w:r>
-    </w:p>
-    <w:p>
-      <w:pPr>
-        <w:spacing w:line="240" w:lineRule="auto"/>
-      </w:pPr>
-      <w:r>
-        <w:t xml:space="preserve">Decided against making tuples and just </w:t>
-      </w:r>
-      <w:r>
-        <w:t>keeping individual columns but renaming to Motor_Axial_Vibration, etc.</w:t>
-      </w:r>
-    </w:p>
-    <w:p>
-      <w:pPr>
-        <w:spacing w:line="240" w:lineRule="auto"/>
-      </w:pPr>
-      <w:r>
-        <w:t xml:space="preserve">Next, we need to check that the </w:t>
-      </w:r>
-      <w:r>
-        <w:t>presence of the combination of validators makes sense and create a new column for the drilling state machine (DSM)</w:t>
-      </w:r>
-      <w:r>
-        <w:t xml:space="preserve"> that gives state through {0,  1, 2, 3, 4}.</w:t>
-      </w:r>
-    </w:p>
-    <w:p>
-      <w:pPr>
         <w:pStyle w:val="Heading1"/>
       </w:pPr>
       <w:bookmarkStart w:id="5" w:name="_Toc199413392"/>
       <w:r>
-        <w:lastRenderedPageBreak/>
         <w:t>Evaluation</w:t>
       </w:r>
       <w:bookmarkEnd w:id="5"/>
@@ -3257,43 +3536,58 @@
         <w:tab/>
       </w:r>
       <w:r>
-        <w:t>This project will utilize the data from Flybar 1WB and Flybar 1WC to train</w:t>
+        <w:t xml:space="preserve">This project will utilize the data from </w:t>
+      </w:r>
+      <w:proofErr w:type="spellStart"/>
+      <w:r>
+        <w:t>Flybar</w:t>
+      </w:r>
+      <w:proofErr w:type="spellEnd"/>
+      <w:r>
+        <w:t xml:space="preserve"> 1WB and </w:t>
+      </w:r>
+      <w:proofErr w:type="spellStart"/>
+      <w:r>
+        <w:t>Flybar</w:t>
+      </w:r>
+      <w:proofErr w:type="spellEnd"/>
+      <w:r>
+        <w:t xml:space="preserve"> 1WC to train</w:t>
       </w:r>
       <w:r>
         <w:t xml:space="preserve"> the three methods</w:t>
       </w:r>
       <w:r>
-        <w:t>. These methods will then be tested on the singular, but lengthy, run conducted on Flybar 2WC.</w:t>
+        <w:t xml:space="preserve">. These methods will then be tested on the singular, but lengthy, run conducted on </w:t>
+      </w:r>
+      <w:proofErr w:type="spellStart"/>
+      <w:r>
+        <w:t>Flybar</w:t>
+      </w:r>
+      <w:proofErr w:type="spellEnd"/>
+      <w:r>
+        <w:t xml:space="preserve"> 2WC.</w:t>
       </w:r>
       <w:r>
         <w:t xml:space="preserve"> </w:t>
       </w:r>
       <w:r>
-        <w:t xml:space="preserve">A comparison between </w:t>
-      </w:r>
-      <w:r>
-        <w:t>each DT, the RF, and the JITL method will be the final focus of this work.</w:t>
-      </w:r>
-      <w:r>
-        <w:t xml:space="preserve"> </w:t>
-      </w:r>
-      <w:r>
         <w:t xml:space="preserve">The </w:t>
       </w:r>
       <w:r>
-        <w:t>metrics for evaluation will include mean absolute error</w:t>
-      </w:r>
-      <w:r>
-        <w:t xml:space="preserve"> and </w:t>
-      </w:r>
-      <w:r>
-        <w:t>accuracy</w:t>
-      </w:r>
-      <w:r>
-        <w:t xml:space="preserve"> (including a confusion matrix)</w:t>
-      </w:r>
-      <w:r>
-        <w:t>.</w:t>
+        <w:t>clustering methods will be evaluated with the silhouette coefficient</w:t>
+      </w:r>
+      <w:r>
+        <w:t xml:space="preserve"> and Davies-Bouldin Index. The HMM will be </w:t>
+      </w:r>
+      <w:r>
+        <w:t xml:space="preserve">evaluated in a similar manner. All three methods will also undergo </w:t>
+      </w:r>
+      <w:r>
+        <w:t xml:space="preserve">a manual inspection that uses domain knowledge to determine how accurate the state labels are. Finally, the RF will be evaluated through </w:t>
+      </w:r>
+      <w:r>
+        <w:t>testing on data clustered by the original method that was used in training the RF.</w:t>
       </w:r>
     </w:p>
     <w:p>
@@ -3309,16 +3603,46 @@
     <w:p>
       <w:r>
         <w:tab/>
-        <w:t xml:space="preserve">The current status of the project is in the preprocessing stage. </w:t>
-      </w:r>
-      <w:r>
-        <w:t xml:space="preserve">A lot of time has already been spent getting to know and understand the data. Some preprocessing has already occurred, including getting the </w:t>
-      </w:r>
-      <w:r>
-        <w:t xml:space="preserve">data into individual runs and removing unnecessary information. The final portion of preprocessing left is getting the remaining data into </w:t>
-      </w:r>
-      <w:r>
-        <w:t xml:space="preserve">a usable format for the methodologies proposed. </w:t>
+      </w:r>
+      <w:r>
+        <w:t>T</w:t>
+      </w:r>
+      <w:r>
+        <w:t xml:space="preserve">he project is </w:t>
+      </w:r>
+      <w:r>
+        <w:t xml:space="preserve">currently </w:t>
+      </w:r>
+      <w:r>
+        <w:t>in the</w:t>
+      </w:r>
+      <w:r>
+        <w:t xml:space="preserve"> </w:t>
+      </w:r>
+      <w:r>
+        <w:t>modeling stage</w:t>
+      </w:r>
+      <w:r>
+        <w:t xml:space="preserve">. </w:t>
+      </w:r>
+      <w:r>
+        <w:t>Understanding the data had already been completed before this project was initiated</w:t>
+      </w:r>
+      <w:r>
+        <w:t xml:space="preserve">. </w:t>
+      </w:r>
+      <w:r>
+        <w:t xml:space="preserve">With the data now preprocessed and stored in an </w:t>
+      </w:r>
+      <w:r>
+        <w:lastRenderedPageBreak/>
+        <w:t xml:space="preserve">accessible format, </w:t>
+      </w:r>
+      <w:r>
+        <w:t>the bulk of the remaining time will be spent on modeling</w:t>
+      </w:r>
+      <w:r>
+        <w:t xml:space="preserve">. </w:t>
       </w:r>
       <w:r>
         <w:t>A</w:t>
@@ -3335,7 +3659,64 @@
         <w:ind w:firstLine="720"/>
       </w:pPr>
       <w:r>
-        <w:t>The most significant challenge for this project is the condensed timeline. The timeline for the project will be re-evaluated at the Project Checkpoint. Should the scope of the project prove to be too large for the given time, the JITL portion of the SVM method will be eliminated and the SVMs will be evaluated without the additional optimization. Even if this proves to be too much, the several DTs and RF will be enough for a comparison of the most useful datatypes for implementation.  At this time, there are no other challenges of significance anticipated.</w:t>
+        <w:t xml:space="preserve">The most significant challenge for this project is the condensed timeline. Should the scope of the project prove to be too large for the given time, the </w:t>
+      </w:r>
+      <w:r>
+        <w:t>clustering</w:t>
+      </w:r>
+      <w:r>
+        <w:t xml:space="preserve"> </w:t>
+      </w:r>
+      <w:r>
+        <w:t xml:space="preserve">methods </w:t>
+      </w:r>
+      <w:r>
+        <w:t xml:space="preserve">will be eliminated and the </w:t>
+      </w:r>
+      <w:r>
+        <w:t>HMM</w:t>
+      </w:r>
+      <w:r>
+        <w:t xml:space="preserve"> will be evaluated without </w:t>
+      </w:r>
+      <w:r>
+        <w:t>comparisons to traditional clustering</w:t>
+      </w:r>
+      <w:r>
+        <w:t xml:space="preserve">. </w:t>
+      </w:r>
+      <w:r>
+        <w:t xml:space="preserve">Furthermore, </w:t>
+      </w:r>
+      <w:r>
+        <w:t>the project may be able to gather clustering results from either GMM or HDBSCAN, or both</w:t>
+      </w:r>
+      <w:r>
+        <w:t>.</w:t>
+      </w:r>
+      <w:r>
+        <w:t xml:space="preserve"> In this case, only the RF implementation and testing may be eliminated. </w:t>
+      </w:r>
+      <w:r>
+        <w:t>At this time, there are no other challenges of significance anticipated.</w:t>
+      </w:r>
+      <w:r>
+        <w:t xml:space="preserve"> </w:t>
+      </w:r>
+      <w:r>
+        <w:t>Although</w:t>
+      </w:r>
+      <w:r>
+        <w:t xml:space="preserve"> this was stated </w:t>
+      </w:r>
+      <w:r>
+        <w:t>previously,</w:t>
+      </w:r>
+      <w:r>
+        <w:t xml:space="preserve"> the labeling data was found to be </w:t>
+      </w:r>
+      <w:r>
+        <w:t>mute.</w:t>
       </w:r>
     </w:p>
     <w:tbl>
@@ -3430,7 +3811,7 @@
               </w:rPr>
             </w:pPr>
             <w:r>
-              <w:t>June 2</w:t>
+              <w:t>June 12</w:t>
             </w:r>
           </w:p>
         </w:tc>
@@ -3466,7 +3847,13 @@
               <w:cnfStyle w:val="000000100000" w:firstRow="0" w:lastRow="0" w:firstColumn="0" w:lastColumn="0" w:oddVBand="0" w:evenVBand="0" w:oddHBand="1" w:evenHBand="0" w:firstRowFirstColumn="0" w:firstRowLastColumn="0" w:lastRowFirstColumn="0" w:lastRowLastColumn="0"/>
             </w:pPr>
             <w:r>
-              <w:t>Preprocessing</w:t>
+              <w:t xml:space="preserve">HMM </w:t>
+            </w:r>
+            <w:r>
+              <w:t>T</w:t>
+            </w:r>
+            <w:r>
+              <w:t>raining</w:t>
             </w:r>
           </w:p>
         </w:tc>
@@ -3482,7 +3869,7 @@
               <w:spacing w:line="276" w:lineRule="auto"/>
             </w:pPr>
             <w:r>
-              <w:t>June 3</w:t>
+              <w:t>June 13</w:t>
             </w:r>
           </w:p>
         </w:tc>
@@ -3518,7 +3905,13 @@
               <w:cnfStyle w:val="000000000000" w:firstRow="0" w:lastRow="0" w:firstColumn="0" w:lastColumn="0" w:oddVBand="0" w:evenVBand="0" w:oddHBand="0" w:evenHBand="0" w:firstRowFirstColumn="0" w:firstRowLastColumn="0" w:lastRowFirstColumn="0" w:lastRowLastColumn="0"/>
             </w:pPr>
             <w:r>
-              <w:t>Build DTs</w:t>
+              <w:t xml:space="preserve">HMM </w:t>
+            </w:r>
+            <w:r>
+              <w:t>T</w:t>
+            </w:r>
+            <w:r>
+              <w:t>esting</w:t>
             </w:r>
           </w:p>
         </w:tc>
@@ -3537,7 +3930,10 @@
               <w:spacing w:line="276" w:lineRule="auto"/>
             </w:pPr>
             <w:r>
-              <w:t>June 4</w:t>
+              <w:t xml:space="preserve">June </w:t>
+            </w:r>
+            <w:r>
+              <w:t>16</w:t>
             </w:r>
           </w:p>
         </w:tc>
@@ -3573,7 +3969,7 @@
               <w:cnfStyle w:val="000000100000" w:firstRow="0" w:lastRow="0" w:firstColumn="0" w:lastColumn="0" w:oddVBand="0" w:evenVBand="0" w:oddHBand="1" w:evenHBand="0" w:firstRowFirstColumn="0" w:firstRowLastColumn="0" w:lastRowFirstColumn="0" w:lastRowLastColumn="0"/>
             </w:pPr>
             <w:r>
-              <w:t>Build RF</w:t>
+              <w:t>UMAP Processing</w:t>
             </w:r>
           </w:p>
         </w:tc>
@@ -3589,7 +3985,7 @@
               <w:spacing w:line="276" w:lineRule="auto"/>
             </w:pPr>
             <w:r>
-              <w:t>June 5</w:t>
+              <w:t>June 17</w:t>
             </w:r>
           </w:p>
         </w:tc>
@@ -3625,7 +4021,7 @@
               <w:cnfStyle w:val="000000000000" w:firstRow="0" w:lastRow="0" w:firstColumn="0" w:lastColumn="0" w:oddVBand="0" w:evenVBand="0" w:oddHBand="0" w:evenHBand="0" w:firstRowFirstColumn="0" w:firstRowLastColumn="0" w:lastRowFirstColumn="0" w:lastRowLastColumn="0"/>
             </w:pPr>
             <w:r>
-              <w:t>Test DTs and RF</w:t>
+              <w:t>GMM + HDBSCAN</w:t>
             </w:r>
           </w:p>
         </w:tc>
@@ -3644,8 +4040,7 @@
               <w:spacing w:line="276" w:lineRule="auto"/>
             </w:pPr>
             <w:r>
-              <w:lastRenderedPageBreak/>
-              <w:t>June 6</w:t>
+              <w:t>June 18</w:t>
             </w:r>
           </w:p>
         </w:tc>
@@ -3681,7 +4076,7 @@
               <w:cnfStyle w:val="000000100000" w:firstRow="0" w:lastRow="0" w:firstColumn="0" w:lastColumn="0" w:oddVBand="0" w:evenVBand="0" w:oddHBand="1" w:evenHBand="0" w:firstRowFirstColumn="0" w:firstRowLastColumn="0" w:lastRowFirstColumn="0" w:lastRowLastColumn="0"/>
             </w:pPr>
             <w:r>
-              <w:t>Build SVMs</w:t>
+              <w:t>Clustering Evaluation</w:t>
             </w:r>
           </w:p>
         </w:tc>
@@ -3697,7 +4092,7 @@
               <w:spacing w:line="276" w:lineRule="auto"/>
             </w:pPr>
             <w:r>
-              <w:t>June 9</w:t>
+              <w:t>June 19</w:t>
             </w:r>
           </w:p>
         </w:tc>
@@ -3721,9 +4116,6 @@
               <w:spacing w:line="276" w:lineRule="auto"/>
               <w:cnfStyle w:val="000000000000" w:firstRow="0" w:lastRow="0" w:firstColumn="0" w:lastColumn="0" w:oddVBand="0" w:evenVBand="0" w:oddHBand="0" w:evenHBand="0" w:firstRowFirstColumn="0" w:firstRowLastColumn="0" w:lastRowFirstColumn="0" w:lastRowLastColumn="0"/>
             </w:pPr>
-            <w:r>
-              <w:t>Current Work</w:t>
-            </w:r>
           </w:p>
         </w:tc>
         <w:tc>
@@ -3735,6 +4127,12 @@
               <w:spacing w:line="276" w:lineRule="auto"/>
               <w:cnfStyle w:val="000000000000" w:firstRow="0" w:lastRow="0" w:firstColumn="0" w:lastColumn="0" w:oddVBand="0" w:evenVBand="0" w:oddHBand="0" w:evenHBand="0" w:firstRowFirstColumn="0" w:firstRowLastColumn="0" w:lastRowFirstColumn="0" w:lastRowLastColumn="0"/>
             </w:pPr>
+            <w:r>
+              <w:t>RF Training</w:t>
+            </w:r>
+            <w:r>
+              <w:t xml:space="preserve"> + Testing</w:t>
+            </w:r>
           </w:p>
         </w:tc>
       </w:tr>
@@ -3752,7 +4150,7 @@
               <w:spacing w:line="276" w:lineRule="auto"/>
             </w:pPr>
             <w:r>
-              <w:t>June 10</w:t>
+              <w:t>June 20</w:t>
             </w:r>
           </w:p>
         </w:tc>
@@ -3777,7 +4175,10 @@
               <w:cnfStyle w:val="000000100000" w:firstRow="0" w:lastRow="0" w:firstColumn="0" w:lastColumn="0" w:oddVBand="0" w:evenVBand="0" w:oddHBand="1" w:evenHBand="0" w:firstRowFirstColumn="0" w:firstRowLastColumn="0" w:lastRowFirstColumn="0" w:lastRowLastColumn="0"/>
             </w:pPr>
             <w:r>
-              <w:t>Evaluation and Discussion</w:t>
+              <w:t xml:space="preserve">Methodology, Results, </w:t>
+            </w:r>
+            <w:r>
+              <w:t>Discussion</w:t>
             </w:r>
           </w:p>
         </w:tc>
@@ -3790,6 +4191,12 @@
               <w:spacing w:line="276" w:lineRule="auto"/>
               <w:cnfStyle w:val="000000100000" w:firstRow="0" w:lastRow="0" w:firstColumn="0" w:lastColumn="0" w:oddVBand="0" w:evenVBand="0" w:oddHBand="1" w:evenHBand="0" w:firstRowFirstColumn="0" w:firstRowLastColumn="0" w:lastRowFirstColumn="0" w:lastRowLastColumn="0"/>
             </w:pPr>
+            <w:r>
+              <w:t xml:space="preserve">RF </w:t>
+            </w:r>
+            <w:r>
+              <w:t>Evaluation</w:t>
+            </w:r>
           </w:p>
         </w:tc>
       </w:tr>
@@ -3804,7 +4211,7 @@
               <w:spacing w:line="276" w:lineRule="auto"/>
             </w:pPr>
             <w:r>
-              <w:t>June 11</w:t>
+              <w:t>June 23</w:t>
             </w:r>
           </w:p>
         </w:tc>
@@ -3818,7 +4225,7 @@
               <w:cnfStyle w:val="000000000000" w:firstRow="0" w:lastRow="0" w:firstColumn="0" w:lastColumn="0" w:oddVBand="0" w:evenVBand="0" w:oddHBand="0" w:evenHBand="0" w:firstRowFirstColumn="0" w:firstRowLastColumn="0" w:lastRowFirstColumn="0" w:lastRowLastColumn="0"/>
             </w:pPr>
             <w:r>
-              <w:t>Project Checkpoint</w:t>
+              <w:t>Final Report</w:t>
             </w:r>
           </w:p>
         </w:tc>
@@ -3832,7 +4239,16 @@
               <w:cnfStyle w:val="000000000000" w:firstRow="0" w:lastRow="0" w:firstColumn="0" w:lastColumn="0" w:oddVBand="0" w:evenVBand="0" w:oddHBand="0" w:evenHBand="0" w:firstRowFirstColumn="0" w:firstRowLastColumn="0" w:lastRowFirstColumn="0" w:lastRowLastColumn="0"/>
             </w:pPr>
             <w:r>
-              <w:t>Summary and Conclusion</w:t>
+              <w:t xml:space="preserve">Conclusion, </w:t>
+            </w:r>
+            <w:r>
+              <w:t>Summary</w:t>
+            </w:r>
+            <w:r>
+              <w:t xml:space="preserve">, </w:t>
+            </w:r>
+            <w:r>
+              <w:t>Presentation Slides</w:t>
             </w:r>
           </w:p>
         </w:tc>
@@ -3860,445 +4276,6 @@
           <w:p>
             <w:pPr>
               <w:spacing w:line="276" w:lineRule="auto"/>
-              <w:rPr>
-                <w:b w:val="0"/>
-                <w:bCs w:val="0"/>
-                <w:caps w:val="0"/>
-              </w:rPr>
-            </w:pPr>
-            <w:r>
-              <w:t>June 12</w:t>
-            </w:r>
-          </w:p>
-        </w:tc>
-        <w:tc>
-          <w:tcPr>
-            <w:tcW w:w="2337" w:type="dxa"/>
-          </w:tcPr>
-          <w:p>
-            <w:pPr>
-              <w:spacing w:line="276" w:lineRule="auto"/>
-              <w:cnfStyle w:val="000000100000" w:firstRow="0" w:lastRow="0" w:firstColumn="0" w:lastColumn="0" w:oddVBand="0" w:evenVBand="0" w:oddHBand="1" w:evenHBand="0" w:firstRowFirstColumn="0" w:firstRowLastColumn="0" w:lastRowFirstColumn="0" w:lastRowLastColumn="0"/>
-            </w:pPr>
-          </w:p>
-        </w:tc>
-        <w:tc>
-          <w:tcPr>
-            <w:tcW w:w="2338" w:type="dxa"/>
-          </w:tcPr>
-          <w:p>
-            <w:pPr>
-              <w:spacing w:line="276" w:lineRule="auto"/>
-              <w:cnfStyle w:val="000000100000" w:firstRow="0" w:lastRow="0" w:firstColumn="0" w:lastColumn="0" w:oddVBand="0" w:evenVBand="0" w:oddHBand="1" w:evenHBand="0" w:firstRowFirstColumn="0" w:firstRowLastColumn="0" w:lastRowFirstColumn="0" w:lastRowLastColumn="0"/>
-            </w:pPr>
-          </w:p>
-        </w:tc>
-        <w:tc>
-          <w:tcPr>
-            <w:tcW w:w="2338" w:type="dxa"/>
-          </w:tcPr>
-          <w:p>
-            <w:pPr>
-              <w:spacing w:line="276" w:lineRule="auto"/>
-              <w:cnfStyle w:val="000000100000" w:firstRow="0" w:lastRow="0" w:firstColumn="0" w:lastColumn="0" w:oddVBand="0" w:evenVBand="0" w:oddHBand="1" w:evenHBand="0" w:firstRowFirstColumn="0" w:firstRowLastColumn="0" w:lastRowFirstColumn="0" w:lastRowLastColumn="0"/>
-            </w:pPr>
-            <w:r>
-              <w:t>Test Kernels</w:t>
-            </w:r>
-          </w:p>
-        </w:tc>
-      </w:tr>
-      <w:tr>
-        <w:tc>
-          <w:tcPr>
-            <w:cnfStyle w:val="001000000000" w:firstRow="0" w:lastRow="0" w:firstColumn="1" w:lastColumn="0" w:oddVBand="0" w:evenVBand="0" w:oddHBand="0" w:evenHBand="0" w:firstRowFirstColumn="0" w:firstRowLastColumn="0" w:lastRowFirstColumn="0" w:lastRowLastColumn="0"/>
-            <w:tcW w:w="2337" w:type="dxa"/>
-          </w:tcPr>
-          <w:p>
-            <w:pPr>
-              <w:spacing w:line="276" w:lineRule="auto"/>
-            </w:pPr>
-            <w:r>
-              <w:t>June 13</w:t>
-            </w:r>
-          </w:p>
-        </w:tc>
-        <w:tc>
-          <w:tcPr>
-            <w:tcW w:w="2337" w:type="dxa"/>
-          </w:tcPr>
-          <w:p>
-            <w:pPr>
-              <w:spacing w:line="276" w:lineRule="auto"/>
-              <w:cnfStyle w:val="000000000000" w:firstRow="0" w:lastRow="0" w:firstColumn="0" w:lastColumn="0" w:oddVBand="0" w:evenVBand="0" w:oddHBand="0" w:evenHBand="0" w:firstRowFirstColumn="0" w:firstRowLastColumn="0" w:lastRowFirstColumn="0" w:lastRowLastColumn="0"/>
-            </w:pPr>
-          </w:p>
-        </w:tc>
-        <w:tc>
-          <w:tcPr>
-            <w:tcW w:w="2338" w:type="dxa"/>
-          </w:tcPr>
-          <w:p>
-            <w:pPr>
-              <w:spacing w:line="276" w:lineRule="auto"/>
-              <w:cnfStyle w:val="000000000000" w:firstRow="0" w:lastRow="0" w:firstColumn="0" w:lastColumn="0" w:oddVBand="0" w:evenVBand="0" w:oddHBand="0" w:evenHBand="0" w:firstRowFirstColumn="0" w:firstRowLastColumn="0" w:lastRowFirstColumn="0" w:lastRowLastColumn="0"/>
-            </w:pPr>
-          </w:p>
-        </w:tc>
-        <w:tc>
-          <w:tcPr>
-            <w:tcW w:w="2338" w:type="dxa"/>
-          </w:tcPr>
-          <w:p>
-            <w:pPr>
-              <w:spacing w:line="276" w:lineRule="auto"/>
-              <w:cnfStyle w:val="000000000000" w:firstRow="0" w:lastRow="0" w:firstColumn="0" w:lastColumn="0" w:oddVBand="0" w:evenVBand="0" w:oddHBand="0" w:evenHBand="0" w:firstRowFirstColumn="0" w:firstRowLastColumn="0" w:lastRowFirstColumn="0" w:lastRowLastColumn="0"/>
-            </w:pPr>
-            <w:r>
-              <w:t>Create JITL Querying</w:t>
-            </w:r>
-          </w:p>
-        </w:tc>
-      </w:tr>
-      <w:tr>
-        <w:trPr>
-          <w:cnfStyle w:val="000000100000" w:firstRow="0" w:lastRow="0" w:firstColumn="0" w:lastColumn="0" w:oddVBand="0" w:evenVBand="0" w:oddHBand="1" w:evenHBand="0" w:firstRowFirstColumn="0" w:firstRowLastColumn="0" w:lastRowFirstColumn="0" w:lastRowLastColumn="0"/>
-        </w:trPr>
-        <w:tc>
-          <w:tcPr>
-            <w:cnfStyle w:val="001000000000" w:firstRow="0" w:lastRow="0" w:firstColumn="1" w:lastColumn="0" w:oddVBand="0" w:evenVBand="0" w:oddHBand="0" w:evenHBand="0" w:firstRowFirstColumn="0" w:firstRowLastColumn="0" w:lastRowFirstColumn="0" w:lastRowLastColumn="0"/>
-            <w:tcW w:w="2337" w:type="dxa"/>
-          </w:tcPr>
-          <w:p>
-            <w:pPr>
-              <w:spacing w:line="276" w:lineRule="auto"/>
-            </w:pPr>
-            <w:r>
-              <w:t xml:space="preserve">June </w:t>
-            </w:r>
-            <w:r>
-              <w:t>16</w:t>
-            </w:r>
-          </w:p>
-        </w:tc>
-        <w:tc>
-          <w:tcPr>
-            <w:tcW w:w="2337" w:type="dxa"/>
-          </w:tcPr>
-          <w:p>
-            <w:pPr>
-              <w:spacing w:line="276" w:lineRule="auto"/>
-              <w:cnfStyle w:val="000000100000" w:firstRow="0" w:lastRow="0" w:firstColumn="0" w:lastColumn="0" w:oddVBand="0" w:evenVBand="0" w:oddHBand="1" w:evenHBand="0" w:firstRowFirstColumn="0" w:firstRowLastColumn="0" w:lastRowFirstColumn="0" w:lastRowLastColumn="0"/>
-            </w:pPr>
-          </w:p>
-        </w:tc>
-        <w:tc>
-          <w:tcPr>
-            <w:tcW w:w="2338" w:type="dxa"/>
-          </w:tcPr>
-          <w:p>
-            <w:pPr>
-              <w:spacing w:line="276" w:lineRule="auto"/>
-              <w:cnfStyle w:val="000000100000" w:firstRow="0" w:lastRow="0" w:firstColumn="0" w:lastColumn="0" w:oddVBand="0" w:evenVBand="0" w:oddHBand="1" w:evenHBand="0" w:firstRowFirstColumn="0" w:firstRowLastColumn="0" w:lastRowFirstColumn="0" w:lastRowLastColumn="0"/>
-            </w:pPr>
-          </w:p>
-        </w:tc>
-        <w:tc>
-          <w:tcPr>
-            <w:tcW w:w="2338" w:type="dxa"/>
-          </w:tcPr>
-          <w:p>
-            <w:pPr>
-              <w:spacing w:line="276" w:lineRule="auto"/>
-              <w:cnfStyle w:val="000000100000" w:firstRow="0" w:lastRow="0" w:firstColumn="0" w:lastColumn="0" w:oddVBand="0" w:evenVBand="0" w:oddHBand="1" w:evenHBand="0" w:firstRowFirstColumn="0" w:firstRowLastColumn="0" w:lastRowFirstColumn="0" w:lastRowLastColumn="0"/>
-            </w:pPr>
-            <w:r>
-              <w:t>Test JITL System</w:t>
-            </w:r>
-          </w:p>
-        </w:tc>
-      </w:tr>
-      <w:tr>
-        <w:tc>
-          <w:tcPr>
-            <w:cnfStyle w:val="001000000000" w:firstRow="0" w:lastRow="0" w:firstColumn="1" w:lastColumn="0" w:oddVBand="0" w:evenVBand="0" w:oddHBand="0" w:evenHBand="0" w:firstRowFirstColumn="0" w:firstRowLastColumn="0" w:lastRowFirstColumn="0" w:lastRowLastColumn="0"/>
-            <w:tcW w:w="2337" w:type="dxa"/>
-          </w:tcPr>
-          <w:p>
-            <w:pPr>
-              <w:spacing w:line="276" w:lineRule="auto"/>
-            </w:pPr>
-            <w:r>
-              <w:t>June 17</w:t>
-            </w:r>
-          </w:p>
-        </w:tc>
-        <w:tc>
-          <w:tcPr>
-            <w:tcW w:w="2337" w:type="dxa"/>
-          </w:tcPr>
-          <w:p>
-            <w:pPr>
-              <w:spacing w:line="276" w:lineRule="auto"/>
-              <w:cnfStyle w:val="000000000000" w:firstRow="0" w:lastRow="0" w:firstColumn="0" w:lastColumn="0" w:oddVBand="0" w:evenVBand="0" w:oddHBand="0" w:evenHBand="0" w:firstRowFirstColumn="0" w:firstRowLastColumn="0" w:lastRowFirstColumn="0" w:lastRowLastColumn="0"/>
-            </w:pPr>
-          </w:p>
-        </w:tc>
-        <w:tc>
-          <w:tcPr>
-            <w:tcW w:w="2338" w:type="dxa"/>
-          </w:tcPr>
-          <w:p>
-            <w:pPr>
-              <w:spacing w:line="276" w:lineRule="auto"/>
-              <w:cnfStyle w:val="000000000000" w:firstRow="0" w:lastRow="0" w:firstColumn="0" w:lastColumn="0" w:oddVBand="0" w:evenVBand="0" w:oddHBand="0" w:evenHBand="0" w:firstRowFirstColumn="0" w:firstRowLastColumn="0" w:lastRowFirstColumn="0" w:lastRowLastColumn="0"/>
-            </w:pPr>
-          </w:p>
-        </w:tc>
-        <w:tc>
-          <w:tcPr>
-            <w:tcW w:w="2338" w:type="dxa"/>
-          </w:tcPr>
-          <w:p>
-            <w:pPr>
-              <w:spacing w:line="276" w:lineRule="auto"/>
-              <w:cnfStyle w:val="000000000000" w:firstRow="0" w:lastRow="0" w:firstColumn="0" w:lastColumn="0" w:oddVBand="0" w:evenVBand="0" w:oddHBand="0" w:evenHBand="0" w:firstRowFirstColumn="0" w:firstRowLastColumn="0" w:lastRowFirstColumn="0" w:lastRowLastColumn="0"/>
-            </w:pPr>
-            <w:r>
-              <w:t>Evaluate All Methods</w:t>
-            </w:r>
-          </w:p>
-        </w:tc>
-      </w:tr>
-      <w:tr>
-        <w:trPr>
-          <w:cnfStyle w:val="000000100000" w:firstRow="0" w:lastRow="0" w:firstColumn="0" w:lastColumn="0" w:oddVBand="0" w:evenVBand="0" w:oddHBand="1" w:evenHBand="0" w:firstRowFirstColumn="0" w:firstRowLastColumn="0" w:lastRowFirstColumn="0" w:lastRowLastColumn="0"/>
-        </w:trPr>
-        <w:tc>
-          <w:tcPr>
-            <w:cnfStyle w:val="001000000000" w:firstRow="0" w:lastRow="0" w:firstColumn="1" w:lastColumn="0" w:oddVBand="0" w:evenVBand="0" w:oddHBand="0" w:evenHBand="0" w:firstRowFirstColumn="0" w:firstRowLastColumn="0" w:lastRowFirstColumn="0" w:lastRowLastColumn="0"/>
-            <w:tcW w:w="2337" w:type="dxa"/>
-          </w:tcPr>
-          <w:p>
-            <w:pPr>
-              <w:spacing w:line="276" w:lineRule="auto"/>
-            </w:pPr>
-            <w:r>
-              <w:t>June 18</w:t>
-            </w:r>
-          </w:p>
-        </w:tc>
-        <w:tc>
-          <w:tcPr>
-            <w:tcW w:w="2337" w:type="dxa"/>
-          </w:tcPr>
-          <w:p>
-            <w:pPr>
-              <w:spacing w:line="276" w:lineRule="auto"/>
-              <w:cnfStyle w:val="000000100000" w:firstRow="0" w:lastRow="0" w:firstColumn="0" w:lastColumn="0" w:oddVBand="0" w:evenVBand="0" w:oddHBand="1" w:evenHBand="0" w:firstRowFirstColumn="0" w:firstRowLastColumn="0" w:lastRowFirstColumn="0" w:lastRowLastColumn="0"/>
-            </w:pPr>
-          </w:p>
-        </w:tc>
-        <w:tc>
-          <w:tcPr>
-            <w:tcW w:w="2338" w:type="dxa"/>
-          </w:tcPr>
-          <w:p>
-            <w:pPr>
-              <w:spacing w:line="276" w:lineRule="auto"/>
-              <w:cnfStyle w:val="000000100000" w:firstRow="0" w:lastRow="0" w:firstColumn="0" w:lastColumn="0" w:oddVBand="0" w:evenVBand="0" w:oddHBand="1" w:evenHBand="0" w:firstRowFirstColumn="0" w:firstRowLastColumn="0" w:lastRowFirstColumn="0" w:lastRowLastColumn="0"/>
-            </w:pPr>
-            <w:r>
-              <w:t>Update Introduction, Related Work, and Methodology</w:t>
-            </w:r>
-          </w:p>
-        </w:tc>
-        <w:tc>
-          <w:tcPr>
-            <w:tcW w:w="2338" w:type="dxa"/>
-          </w:tcPr>
-          <w:p>
-            <w:pPr>
-              <w:spacing w:line="276" w:lineRule="auto"/>
-              <w:cnfStyle w:val="000000100000" w:firstRow="0" w:lastRow="0" w:firstColumn="0" w:lastColumn="0" w:oddVBand="0" w:evenVBand="0" w:oddHBand="1" w:evenHBand="0" w:firstRowFirstColumn="0" w:firstRowLastColumn="0" w:lastRowFirstColumn="0" w:lastRowLastColumn="0"/>
-            </w:pPr>
-          </w:p>
-        </w:tc>
-      </w:tr>
-      <w:tr>
-        <w:tc>
-          <w:tcPr>
-            <w:cnfStyle w:val="001000000000" w:firstRow="0" w:lastRow="0" w:firstColumn="1" w:lastColumn="0" w:oddVBand="0" w:evenVBand="0" w:oddHBand="0" w:evenHBand="0" w:firstRowFirstColumn="0" w:firstRowLastColumn="0" w:lastRowFirstColumn="0" w:lastRowLastColumn="0"/>
-            <w:tcW w:w="2337" w:type="dxa"/>
-          </w:tcPr>
-          <w:p>
-            <w:pPr>
-              <w:spacing w:line="276" w:lineRule="auto"/>
-            </w:pPr>
-            <w:r>
-              <w:t>June 19</w:t>
-            </w:r>
-          </w:p>
-        </w:tc>
-        <w:tc>
-          <w:tcPr>
-            <w:tcW w:w="2337" w:type="dxa"/>
-          </w:tcPr>
-          <w:p>
-            <w:pPr>
-              <w:spacing w:line="276" w:lineRule="auto"/>
-              <w:cnfStyle w:val="000000000000" w:firstRow="0" w:lastRow="0" w:firstColumn="0" w:lastColumn="0" w:oddVBand="0" w:evenVBand="0" w:oddHBand="0" w:evenHBand="0" w:firstRowFirstColumn="0" w:firstRowLastColumn="0" w:lastRowFirstColumn="0" w:lastRowLastColumn="0"/>
-            </w:pPr>
-          </w:p>
-        </w:tc>
-        <w:tc>
-          <w:tcPr>
-            <w:tcW w:w="2338" w:type="dxa"/>
-          </w:tcPr>
-          <w:p>
-            <w:pPr>
-              <w:spacing w:line="276" w:lineRule="auto"/>
-              <w:cnfStyle w:val="000000000000" w:firstRow="0" w:lastRow="0" w:firstColumn="0" w:lastColumn="0" w:oddVBand="0" w:evenVBand="0" w:oddHBand="0" w:evenHBand="0" w:firstRowFirstColumn="0" w:firstRowLastColumn="0" w:lastRowFirstColumn="0" w:lastRowLastColumn="0"/>
-            </w:pPr>
-            <w:r>
-              <w:t>Results</w:t>
-            </w:r>
-          </w:p>
-        </w:tc>
-        <w:tc>
-          <w:tcPr>
-            <w:tcW w:w="2338" w:type="dxa"/>
-          </w:tcPr>
-          <w:p>
-            <w:pPr>
-              <w:spacing w:line="276" w:lineRule="auto"/>
-              <w:cnfStyle w:val="000000000000" w:firstRow="0" w:lastRow="0" w:firstColumn="0" w:lastColumn="0" w:oddVBand="0" w:evenVBand="0" w:oddHBand="0" w:evenHBand="0" w:firstRowFirstColumn="0" w:firstRowLastColumn="0" w:lastRowFirstColumn="0" w:lastRowLastColumn="0"/>
-            </w:pPr>
-          </w:p>
-        </w:tc>
-      </w:tr>
-      <w:tr>
-        <w:trPr>
-          <w:cnfStyle w:val="000000100000" w:firstRow="0" w:lastRow="0" w:firstColumn="0" w:lastColumn="0" w:oddVBand="0" w:evenVBand="0" w:oddHBand="1" w:evenHBand="0" w:firstRowFirstColumn="0" w:firstRowLastColumn="0" w:lastRowFirstColumn="0" w:lastRowLastColumn="0"/>
-        </w:trPr>
-        <w:tc>
-          <w:tcPr>
-            <w:cnfStyle w:val="001000000000" w:firstRow="0" w:lastRow="0" w:firstColumn="1" w:lastColumn="0" w:oddVBand="0" w:evenVBand="0" w:oddHBand="0" w:evenHBand="0" w:firstRowFirstColumn="0" w:firstRowLastColumn="0" w:lastRowFirstColumn="0" w:lastRowLastColumn="0"/>
-            <w:tcW w:w="2337" w:type="dxa"/>
-          </w:tcPr>
-          <w:p>
-            <w:pPr>
-              <w:spacing w:line="276" w:lineRule="auto"/>
-            </w:pPr>
-            <w:r>
-              <w:t>June 20</w:t>
-            </w:r>
-          </w:p>
-        </w:tc>
-        <w:tc>
-          <w:tcPr>
-            <w:tcW w:w="2337" w:type="dxa"/>
-          </w:tcPr>
-          <w:p>
-            <w:pPr>
-              <w:spacing w:line="276" w:lineRule="auto"/>
-              <w:cnfStyle w:val="000000100000" w:firstRow="0" w:lastRow="0" w:firstColumn="0" w:lastColumn="0" w:oddVBand="0" w:evenVBand="0" w:oddHBand="1" w:evenHBand="0" w:firstRowFirstColumn="0" w:firstRowLastColumn="0" w:lastRowFirstColumn="0" w:lastRowLastColumn="0"/>
-            </w:pPr>
-          </w:p>
-        </w:tc>
-        <w:tc>
-          <w:tcPr>
-            <w:tcW w:w="2338" w:type="dxa"/>
-          </w:tcPr>
-          <w:p>
-            <w:pPr>
-              <w:spacing w:line="276" w:lineRule="auto"/>
-              <w:cnfStyle w:val="000000100000" w:firstRow="0" w:lastRow="0" w:firstColumn="0" w:lastColumn="0" w:oddVBand="0" w:evenVBand="0" w:oddHBand="1" w:evenHBand="0" w:firstRowFirstColumn="0" w:firstRowLastColumn="0" w:lastRowFirstColumn="0" w:lastRowLastColumn="0"/>
-            </w:pPr>
-            <w:r>
-              <w:t>Discussion and Conclusion</w:t>
-            </w:r>
-          </w:p>
-        </w:tc>
-        <w:tc>
-          <w:tcPr>
-            <w:tcW w:w="2338" w:type="dxa"/>
-          </w:tcPr>
-          <w:p>
-            <w:pPr>
-              <w:spacing w:line="276" w:lineRule="auto"/>
-              <w:cnfStyle w:val="000000100000" w:firstRow="0" w:lastRow="0" w:firstColumn="0" w:lastColumn="0" w:oddVBand="0" w:evenVBand="0" w:oddHBand="1" w:evenHBand="0" w:firstRowFirstColumn="0" w:firstRowLastColumn="0" w:lastRowFirstColumn="0" w:lastRowLastColumn="0"/>
-            </w:pPr>
-          </w:p>
-        </w:tc>
-      </w:tr>
-      <w:tr>
-        <w:tc>
-          <w:tcPr>
-            <w:cnfStyle w:val="001000000000" w:firstRow="0" w:lastRow="0" w:firstColumn="1" w:lastColumn="0" w:oddVBand="0" w:evenVBand="0" w:oddHBand="0" w:evenHBand="0" w:firstRowFirstColumn="0" w:firstRowLastColumn="0" w:lastRowFirstColumn="0" w:lastRowLastColumn="0"/>
-            <w:tcW w:w="2337" w:type="dxa"/>
-          </w:tcPr>
-          <w:p>
-            <w:pPr>
-              <w:spacing w:line="276" w:lineRule="auto"/>
-            </w:pPr>
-            <w:r>
-              <w:t>June 23</w:t>
-            </w:r>
-          </w:p>
-        </w:tc>
-        <w:tc>
-          <w:tcPr>
-            <w:tcW w:w="2337" w:type="dxa"/>
-          </w:tcPr>
-          <w:p>
-            <w:pPr>
-              <w:spacing w:line="276" w:lineRule="auto"/>
-              <w:cnfStyle w:val="000000000000" w:firstRow="0" w:lastRow="0" w:firstColumn="0" w:lastColumn="0" w:oddVBand="0" w:evenVBand="0" w:oddHBand="0" w:evenHBand="0" w:firstRowFirstColumn="0" w:firstRowLastColumn="0" w:lastRowFirstColumn="0" w:lastRowLastColumn="0"/>
-            </w:pPr>
-            <w:r>
-              <w:t>Final Report</w:t>
-            </w:r>
-          </w:p>
-        </w:tc>
-        <w:tc>
-          <w:tcPr>
-            <w:tcW w:w="2338" w:type="dxa"/>
-          </w:tcPr>
-          <w:p>
-            <w:pPr>
-              <w:spacing w:line="276" w:lineRule="auto"/>
-              <w:cnfStyle w:val="000000000000" w:firstRow="0" w:lastRow="0" w:firstColumn="0" w:lastColumn="0" w:oddVBand="0" w:evenVBand="0" w:oddHBand="0" w:evenHBand="0" w:firstRowFirstColumn="0" w:firstRowLastColumn="0" w:lastRowFirstColumn="0" w:lastRowLastColumn="0"/>
-            </w:pPr>
-            <w:r>
-              <w:t>Summary and Presentation Slides</w:t>
-            </w:r>
-          </w:p>
-        </w:tc>
-        <w:tc>
-          <w:tcPr>
-            <w:tcW w:w="2338" w:type="dxa"/>
-          </w:tcPr>
-          <w:p>
-            <w:pPr>
-              <w:spacing w:line="276" w:lineRule="auto"/>
-              <w:cnfStyle w:val="000000000000" w:firstRow="0" w:lastRow="0" w:firstColumn="0" w:lastColumn="0" w:oddVBand="0" w:evenVBand="0" w:oddHBand="0" w:evenHBand="0" w:firstRowFirstColumn="0" w:firstRowLastColumn="0" w:lastRowFirstColumn="0" w:lastRowLastColumn="0"/>
-            </w:pPr>
-          </w:p>
-        </w:tc>
-      </w:tr>
-      <w:tr>
-        <w:trPr>
-          <w:cnfStyle w:val="000000100000" w:firstRow="0" w:lastRow="0" w:firstColumn="0" w:lastColumn="0" w:oddVBand="0" w:evenVBand="0" w:oddHBand="1" w:evenHBand="0" w:firstRowFirstColumn="0" w:firstRowLastColumn="0" w:lastRowFirstColumn="0" w:lastRowLastColumn="0"/>
-        </w:trPr>
-        <w:tc>
-          <w:tcPr>
-            <w:cnfStyle w:val="001000000000" w:firstRow="0" w:lastRow="0" w:firstColumn="1" w:lastColumn="0" w:oddVBand="0" w:evenVBand="0" w:oddHBand="0" w:evenHBand="0" w:firstRowFirstColumn="0" w:firstRowLastColumn="0" w:lastRowFirstColumn="0" w:lastRowLastColumn="0"/>
-            <w:tcW w:w="2337" w:type="dxa"/>
-          </w:tcPr>
-          <w:p>
-            <w:pPr>
-              <w:spacing w:line="276" w:lineRule="auto"/>
             </w:pPr>
             <w:r>
               <w:t>June 24</w:t>
@@ -4367,10 +4344,19 @@
         <w:t>taking</w:t>
       </w:r>
       <w:r>
-        <w:t xml:space="preserve"> course over the month of June 2025. Its goal is to </w:t>
-      </w:r>
-      <w:r>
-        <w:t xml:space="preserve">create and evaluate methods of predicting </w:t>
+        <w:t xml:space="preserve"> course over the month of June 2025. Its </w:t>
+      </w:r>
+      <w:r>
+        <w:t xml:space="preserve">primary </w:t>
+      </w:r>
+      <w:r>
+        <w:t xml:space="preserve">goal is to </w:t>
+      </w:r>
+      <w:r>
+        <w:t>label the training data with</w:t>
+      </w:r>
+      <w:r>
+        <w:t xml:space="preserve"> </w:t>
       </w:r>
       <w:r>
         <w:t xml:space="preserve">Deere </w:t>
@@ -4385,16 +4371,53 @@
         <w:t xml:space="preserve"> using drilling parameters</w:t>
       </w:r>
       <w:r>
-        <w:t xml:space="preserve"> for flow, rotation, vibration, and WOB</w:t>
+        <w:t xml:space="preserve"> for </w:t>
+      </w:r>
+      <w:r>
+        <w:t xml:space="preserve">time, </w:t>
+      </w:r>
+      <w:r>
+        <w:t>flow, rotation, vibration, and WOB</w:t>
       </w:r>
       <w:r>
         <w:t>.</w:t>
       </w:r>
       <w:r>
+        <w:t xml:space="preserve"> Its secondary goal is </w:t>
+      </w:r>
+      <w:r>
+        <w:t>implementing and testing methods for predicting a tool’s drilling state in real time.</w:t>
+      </w:r>
+      <w:r>
         <w:t xml:space="preserve"> By </w:t>
       </w:r>
       <w:r>
-        <w:t xml:space="preserve">using the most accurate and efficient methods, chosen based on previous work for similar applications, the client will be able to implement other </w:t>
+        <w:t xml:space="preserve">using the </w:t>
+      </w:r>
+      <w:r>
+        <w:lastRenderedPageBreak/>
+        <w:t>most accurate methods</w:t>
+      </w:r>
+      <w:r>
+        <w:t xml:space="preserve"> for labeling the nonlinear, time-series data</w:t>
+      </w:r>
+      <w:r>
+        <w:t xml:space="preserve">, </w:t>
+      </w:r>
+      <w:r>
+        <w:t xml:space="preserve">further work on creating real-time drilling state prediction tools may be </w:t>
+      </w:r>
+      <w:r>
+        <w:t xml:space="preserve">done. The final goal is for </w:t>
+      </w:r>
+      <w:r>
+        <w:t xml:space="preserve">the client </w:t>
+      </w:r>
+      <w:r>
+        <w:t xml:space="preserve">to </w:t>
+      </w:r>
+      <w:r>
+        <w:t xml:space="preserve">be able to implement other </w:t>
       </w:r>
       <w:r>
         <w:t>software</w:t>
@@ -4430,7 +4453,7 @@
         </w:numPr>
       </w:pPr>
       <w:r>
-        <w:t>10 Decision Trees (each with slightly different parameter inputs)</w:t>
+        <w:t>Hidden Markov Model Training and Testing</w:t>
       </w:r>
     </w:p>
     <w:p>
@@ -4442,7 +4465,25 @@
         </w:numPr>
       </w:pPr>
       <w:r>
-        <w:t>Random Forest of previous DTs</w:t>
+        <w:t>G</w:t>
+      </w:r>
+      <w:r>
+        <w:t xml:space="preserve">aussian </w:t>
+      </w:r>
+      <w:r>
+        <w:t>M</w:t>
+      </w:r>
+      <w:r>
+        <w:t xml:space="preserve">ixture </w:t>
+      </w:r>
+      <w:r>
+        <w:t>M</w:t>
+      </w:r>
+      <w:r>
+        <w:t>odel</w:t>
+      </w:r>
+      <w:r>
+        <w:t xml:space="preserve"> Training</w:t>
       </w:r>
     </w:p>
     <w:p>
@@ -4454,19 +4495,7 @@
         </w:numPr>
       </w:pPr>
       <w:r>
-        <w:t>S</w:t>
-      </w:r>
-      <w:r>
-        <w:t>upport Vector Machines</w:t>
-      </w:r>
-      <w:r>
-        <w:t xml:space="preserve"> for </w:t>
-      </w:r>
-      <w:r>
-        <w:t>Flow, Rotation, Vibration, and WOB (combined</w:t>
-      </w:r>
-      <w:r>
-        <w:t xml:space="preserve"> into one drilling state)</w:t>
+        <w:t>HDBSCAN Training</w:t>
       </w:r>
     </w:p>
     <w:p>
@@ -4478,21 +4507,23 @@
         </w:numPr>
       </w:pPr>
       <w:r>
-        <w:lastRenderedPageBreak/>
-        <w:t xml:space="preserve"> </w:t>
-      </w:r>
-      <w:r>
-        <w:t>Just-In-Time</w:t>
-      </w:r>
-      <w:r>
-        <w:t xml:space="preserve"> Learning application </w:t>
-      </w:r>
-      <w:r>
-        <w:t>to SVMs (for increasing efficiency and accuracy)</w:t>
+        <w:t>Clustering Methods Evaluation</w:t>
       </w:r>
     </w:p>
     <w:p>
       <w:pPr>
+        <w:pStyle w:val="ListParagraph"/>
+        <w:numPr>
+          <w:ilvl w:val="0"/>
+          <w:numId w:val="6"/>
+        </w:numPr>
+      </w:pPr>
+      <w:r>
+        <w:t>Random Forest Training and Testing</w:t>
+      </w:r>
+    </w:p>
+    <w:p>
+      <w:pPr>
         <w:ind w:firstLine="360"/>
       </w:pPr>
       <w:r>
@@ -4505,16 +4536,25 @@
         <w:t xml:space="preserve">one run from a third well. All drilling data was provided by the client from real oil rig </w:t>
       </w:r>
       <w:r>
-        <w:t xml:space="preserve">work. Once the </w:t>
+        <w:t xml:space="preserve">work. </w:t>
+      </w:r>
+      <w:r>
+        <w:t xml:space="preserve">Once the </w:t>
       </w:r>
       <w:r>
         <w:t xml:space="preserve">methods that were developed (based on time availability) </w:t>
       </w:r>
       <w:r>
-        <w:t>have been tested, they’ll be evaluated for performance based on error</w:t>
-      </w:r>
-      <w:r>
-        <w:t xml:space="preserve"> and accuracy.</w:t>
+        <w:t xml:space="preserve">have been tested, they’ll be evaluated for performance based </w:t>
+      </w:r>
+      <w:r>
+        <w:t xml:space="preserve">largely on domain knowledge and </w:t>
+      </w:r>
+      <w:r>
+        <w:t>inter/intra cluster similarity indexes</w:t>
+      </w:r>
+      <w:r>
+        <w:t>.</w:t>
       </w:r>
     </w:p>
     <w:p>
@@ -4533,33 +4573,48 @@
         <w:ind w:left="720" w:hanging="720"/>
       </w:pPr>
       <w:r>
-        <w:t xml:space="preserve">Bai, K., Sheng, M., Zhang, H., </w:t>
-      </w:r>
-      <w:r>
-        <w:t>Fan, H., Pan, S. (2025). “</w:t>
-      </w:r>
-      <w:r>
-        <w:t>Real-Time Drilling Torque Prediction Ahead of the Bit with Just-In-Time Learning.”</w:t>
-      </w:r>
-      <w:r>
-        <w:t xml:space="preserve"> </w:t>
+        <w:t xml:space="preserve">Blachowicz, T., </w:t>
+      </w:r>
+      <w:proofErr w:type="spellStart"/>
+      <w:r>
+        <w:t>Wylezek</w:t>
+      </w:r>
+      <w:proofErr w:type="spellEnd"/>
+      <w:r>
+        <w:t xml:space="preserve">, J., Sokol, Z., and </w:t>
+      </w:r>
+      <w:r>
+        <w:t>Bondel, M. (2025). “Real Time Analysis of Industrial Data</w:t>
+      </w:r>
+      <w:r>
+        <w:t xml:space="preserve"> Using the Unsupervised Hierarchical Density-Based Spatial Clustering for Applications with Noise </w:t>
+      </w:r>
+      <w:r>
+        <w:t xml:space="preserve">in Monitoring the Welding Process in a Robotic Cell.” </w:t>
       </w:r>
       <w:r>
         <w:rPr>
           <w:i/>
           <w:iCs/>
         </w:rPr>
-        <w:t>Petroleum Science 22</w:t>
-      </w:r>
-      <w:r>
-        <w:t xml:space="preserve">, 430-441. </w:t>
+        <w:t>Information</w:t>
+      </w:r>
+      <w:r>
+        <w:rPr>
+          <w:i/>
+          <w:iCs/>
+        </w:rPr>
+        <w:t xml:space="preserve"> 16</w:t>
+      </w:r>
+      <w:r>
+        <w:t xml:space="preserve">(2). </w:t>
       </w:r>
       <w:hyperlink r:id="rId9" w:history="1">
         <w:r>
           <w:rPr>
             <w:rStyle w:val="Hyperlink"/>
           </w:rPr>
-          <w:t>https://doi.org/10.1016/j.petsci.2024.12.014</w:t>
+          <w:t>https://doi.org/10.3390/info16020079</w:t>
         </w:r>
       </w:hyperlink>
       <w:r>
@@ -4572,37 +4627,40 @@
         <w:ind w:left="720" w:hanging="720"/>
       </w:pPr>
       <w:r>
-        <w:t>Deere</w:t>
-      </w:r>
-      <w:r>
-        <w:t>,</w:t>
-      </w:r>
-      <w:r>
-        <w:t xml:space="preserve"> P.</w:t>
+        <w:t>C</w:t>
+      </w:r>
+      <w:r>
+        <w:t>ar</w:t>
+      </w:r>
+      <w:r>
+        <w:t xml:space="preserve">rasco, O. </w:t>
+      </w:r>
+      <w:r>
+        <w:t xml:space="preserve">and Whitfield, B. (2024). </w:t>
+      </w:r>
+      <w:r>
+        <w:t xml:space="preserve">“Gaussian Mixture Model Explained.” </w:t>
+      </w:r>
+      <w:r>
+        <w:rPr>
+          <w:i/>
+          <w:iCs/>
+        </w:rPr>
+        <w:t>Built In.</w:t>
       </w:r>
       <w:r>
         <w:t xml:space="preserve"> </w:t>
       </w:r>
-      <w:r>
-        <w:t>P</w:t>
-      </w:r>
-      <w:r>
-        <w:t xml:space="preserve">ersonal </w:t>
-      </w:r>
-      <w:r>
-        <w:t>C</w:t>
-      </w:r>
-      <w:r>
-        <w:t>ommunication</w:t>
-      </w:r>
-      <w:r>
-        <w:t>.</w:t>
-      </w:r>
-      <w:r>
-        <w:t xml:space="preserve"> March </w:t>
-      </w:r>
-      <w:r>
-        <w:t>8, 2025.</w:t>
+      <w:hyperlink r:id="rId10" w:history="1">
+        <w:r>
+          <w:rPr>
+            <w:rStyle w:val="Hyperlink"/>
+          </w:rPr>
+          <w:t>https://builtin.com/articles/gaussian-mixture-model</w:t>
+        </w:r>
+      </w:hyperlink>
+      <w:r>
+        <w:t xml:space="preserve">. </w:t>
       </w:r>
     </w:p>
     <w:p>
@@ -4611,7 +4669,60 @@
         <w:ind w:left="720" w:hanging="720"/>
       </w:pPr>
       <w:r>
-        <w:t xml:space="preserve">Hassaan, S., Mohamed, A., Ibrahim, A. F., &amp; Elkatatny, S. (2024). </w:t>
+        <w:t>Deere</w:t>
+      </w:r>
+      <w:r>
+        <w:t>,</w:t>
+      </w:r>
+      <w:r>
+        <w:t xml:space="preserve"> P.</w:t>
+      </w:r>
+      <w:r>
+        <w:t xml:space="preserve"> </w:t>
+      </w:r>
+      <w:r>
+        <w:t>P</w:t>
+      </w:r>
+      <w:r>
+        <w:t xml:space="preserve">ersonal </w:t>
+      </w:r>
+      <w:r>
+        <w:t>C</w:t>
+      </w:r>
+      <w:r>
+        <w:t>ommunication</w:t>
+      </w:r>
+      <w:r>
+        <w:t>.</w:t>
+      </w:r>
+      <w:r>
+        <w:t xml:space="preserve"> March </w:t>
+      </w:r>
+      <w:r>
+        <w:t>8, 2025.</w:t>
+      </w:r>
+    </w:p>
+    <w:p>
+      <w:pPr>
+        <w:spacing w:line="240" w:lineRule="auto"/>
+        <w:ind w:left="720" w:hanging="720"/>
+      </w:pPr>
+      <w:r>
+        <w:t xml:space="preserve">Hassaan, S., Mohamed, A., Ibrahim, A. F., </w:t>
+      </w:r>
+      <w:r>
+        <w:t>and</w:t>
+      </w:r>
+      <w:r>
+        <w:t xml:space="preserve"> </w:t>
+      </w:r>
+      <w:proofErr w:type="spellStart"/>
+      <w:r>
+        <w:t>Elkatatny</w:t>
+      </w:r>
+      <w:proofErr w:type="spellEnd"/>
+      <w:r>
+        <w:t xml:space="preserve">, S. (2024). </w:t>
       </w:r>
       <w:r>
         <w:t>“</w:t>
@@ -4645,7 +4756,7 @@
       <w:r>
         <w:t xml:space="preserve">(15), 17066–17075. </w:t>
       </w:r>
-      <w:hyperlink r:id="rId10" w:history="1">
+      <w:hyperlink r:id="rId11" w:history="1">
         <w:r>
           <w:rPr>
             <w:rStyle w:val="Hyperlink"/>
@@ -4657,9 +4768,448 @@
         <w:t>.</w:t>
       </w:r>
     </w:p>
+    <w:p>
+      <w:pPr>
+        <w:spacing w:line="240" w:lineRule="auto"/>
+        <w:ind w:left="720" w:hanging="720"/>
+      </w:pPr>
+      <w:proofErr w:type="spellStart"/>
+      <w:r>
+        <w:lastRenderedPageBreak/>
+        <w:t>Jurafsky</w:t>
+      </w:r>
+      <w:proofErr w:type="spellEnd"/>
+      <w:r>
+        <w:t xml:space="preserve">, D. and </w:t>
+      </w:r>
+      <w:r>
+        <w:t>Martin, J. (2024). “</w:t>
+      </w:r>
+      <w:r>
+        <w:t xml:space="preserve">Hidden Markov Models.” </w:t>
+      </w:r>
+      <w:r>
+        <w:rPr>
+          <w:i/>
+          <w:iCs/>
+        </w:rPr>
+        <w:t>Speech and Language Processing</w:t>
+      </w:r>
+      <w:r>
+        <w:t xml:space="preserve">. </w:t>
+      </w:r>
+      <w:hyperlink r:id="rId12" w:history="1">
+        <w:r>
+          <w:rPr>
+            <w:rStyle w:val="Hyperlink"/>
+          </w:rPr>
+          <w:t>https://web.stanford.edu/~jurafsky/slp3/A.pdf</w:t>
+        </w:r>
+      </w:hyperlink>
+      <w:r>
+        <w:t xml:space="preserve">. </w:t>
+      </w:r>
+    </w:p>
+    <w:p>
+      <w:pPr>
+        <w:spacing w:line="240" w:lineRule="auto"/>
+        <w:ind w:left="720" w:hanging="720"/>
+      </w:pPr>
+      <w:r>
+        <w:t xml:space="preserve">Lee, S. </w:t>
+      </w:r>
+      <w:r>
+        <w:t>(2025). “</w:t>
+      </w:r>
+      <w:r>
+        <w:t xml:space="preserve">10 Statistical Methods to Boost </w:t>
+      </w:r>
+      <w:r>
+        <w:t>Clustering Validity Results</w:t>
+      </w:r>
+      <w:r>
+        <w:t>.”</w:t>
+      </w:r>
+      <w:r>
+        <w:t xml:space="preserve"> </w:t>
+      </w:r>
+      <w:r>
+        <w:rPr>
+          <w:i/>
+          <w:iCs/>
+        </w:rPr>
+        <w:t>Number Analytics</w:t>
+      </w:r>
+      <w:r>
+        <w:t xml:space="preserve">. </w:t>
+      </w:r>
+      <w:hyperlink r:id="rId13" w:anchor="google_vignette" w:history="1">
+        <w:r>
+          <w:rPr>
+            <w:rStyle w:val="Hyperlink"/>
+          </w:rPr>
+          <w:t>https://www.numberanalytics.com/blog/10-statistical-methods-clustering-validity-results</w:t>
+        </w:r>
+      </w:hyperlink>
+      <w:r>
+        <w:t xml:space="preserve">. </w:t>
+      </w:r>
+    </w:p>
+    <w:p>
+      <w:pPr>
+        <w:spacing w:line="240" w:lineRule="auto"/>
+        <w:ind w:left="720" w:hanging="720"/>
+      </w:pPr>
+      <w:r>
+        <w:t xml:space="preserve">McInnes, L. (2016). “How HDBSCAN Works.” </w:t>
+      </w:r>
+      <w:r>
+        <w:rPr>
+          <w:i/>
+          <w:iCs/>
+        </w:rPr>
+        <w:t>HDBSCAN</w:t>
+      </w:r>
+      <w:r>
+        <w:t xml:space="preserve">. </w:t>
+      </w:r>
+      <w:hyperlink r:id="rId14" w:history="1">
+        <w:r>
+          <w:rPr>
+            <w:rStyle w:val="Hyperlink"/>
+          </w:rPr>
+          <w:t>https://hdbscan.readthedocs.io/en/latest/how_hdbscan_works.html</w:t>
+        </w:r>
+      </w:hyperlink>
+      <w:r>
+        <w:t xml:space="preserve">. </w:t>
+      </w:r>
+    </w:p>
+    <w:p>
+      <w:pPr>
+        <w:spacing w:line="240" w:lineRule="auto"/>
+        <w:ind w:left="720" w:hanging="720"/>
+      </w:pPr>
+      <w:r>
+        <w:t>McInnes, L</w:t>
+      </w:r>
+      <w:r>
+        <w:t>.</w:t>
+      </w:r>
+      <w:r>
+        <w:t xml:space="preserve"> (2018). “How UMAP Works.”</w:t>
+      </w:r>
+      <w:r>
+        <w:t xml:space="preserve"> </w:t>
+      </w:r>
+      <w:r>
+        <w:rPr>
+          <w:i/>
+          <w:iCs/>
+        </w:rPr>
+        <w:t>Uniform Manifold Approximation &amp; Projection</w:t>
+      </w:r>
+      <w:r>
+        <w:t xml:space="preserve">. </w:t>
+      </w:r>
+      <w:hyperlink r:id="rId15" w:history="1">
+        <w:r>
+          <w:rPr>
+            <w:rStyle w:val="Hyperlink"/>
+          </w:rPr>
+          <w:t>https://umap-learn.readthedocs.io/en/latest/how_umap_works.html</w:t>
+        </w:r>
+      </w:hyperlink>
+      <w:r>
+        <w:t xml:space="preserve">. </w:t>
+      </w:r>
+    </w:p>
+    <w:p>
+      <w:pPr>
+        <w:spacing w:line="240" w:lineRule="auto"/>
+        <w:ind w:left="720" w:hanging="720"/>
+      </w:pPr>
+      <w:r>
+        <w:t>Morad, N. (</w:t>
+      </w:r>
+      <w:r>
+        <w:t xml:space="preserve">2020). “Modeling Methods in Clustering Analysis for Time Series Data.” </w:t>
+      </w:r>
+      <w:r>
+        <w:rPr>
+          <w:i/>
+          <w:iCs/>
+        </w:rPr>
+        <w:t>Open Journal of Statistics</w:t>
+      </w:r>
+      <w:r>
+        <w:rPr>
+          <w:i/>
+          <w:iCs/>
+        </w:rPr>
+        <w:t xml:space="preserve"> 10</w:t>
+      </w:r>
+      <w:r>
+        <w:t xml:space="preserve">(3), 565-580. </w:t>
+      </w:r>
+      <w:hyperlink r:id="rId16" w:history="1">
+        <w:r>
+          <w:rPr>
+            <w:rStyle w:val="Hyperlink"/>
+          </w:rPr>
+          <w:t>https://doi.org/10.4236/ojs.2020.103034</w:t>
+        </w:r>
+      </w:hyperlink>
+      <w:r>
+        <w:t xml:space="preserve">. </w:t>
+      </w:r>
+    </w:p>
+    <w:p>
+      <w:pPr>
+        <w:spacing w:line="240" w:lineRule="auto"/>
+        <w:ind w:left="720" w:hanging="720"/>
+      </w:pPr>
+      <w:proofErr w:type="spellStart"/>
+      <w:r>
+        <w:t>Tashnizi</w:t>
+      </w:r>
+      <w:proofErr w:type="spellEnd"/>
+      <w:r>
+        <w:t xml:space="preserve">, M. (2022). </w:t>
+      </w:r>
+      <w:r>
+        <w:rPr>
+          <w:i/>
+          <w:iCs/>
+        </w:rPr>
+        <w:t>Application of Hidden Markov Model in Production Data Analysis</w:t>
+      </w:r>
+      <w:r>
+        <w:t xml:space="preserve">. </w:t>
+      </w:r>
+      <w:r>
+        <w:t>[</w:t>
+      </w:r>
+      <w:r>
+        <w:t xml:space="preserve">Master’s thesis, </w:t>
+      </w:r>
+      <w:r>
+        <w:t xml:space="preserve">Montan </w:t>
+      </w:r>
+      <w:proofErr w:type="spellStart"/>
+      <w:r>
+        <w:t>Universitat</w:t>
+      </w:r>
+      <w:proofErr w:type="spellEnd"/>
+      <w:r>
+        <w:t xml:space="preserve"> </w:t>
+      </w:r>
+      <w:proofErr w:type="spellStart"/>
+      <w:r>
+        <w:t>Loeben</w:t>
+      </w:r>
+      <w:proofErr w:type="spellEnd"/>
+      <w:r>
+        <w:t xml:space="preserve">]. </w:t>
+      </w:r>
+      <w:hyperlink r:id="rId17" w:history="1">
+        <w:r>
+          <w:rPr>
+            <w:rStyle w:val="Hyperlink"/>
+          </w:rPr>
+          <w:t>https://pureadmin.unileoben.ac.at/ws/portalfiles/portal/17548059/AC16839895.pdf</w:t>
+        </w:r>
+      </w:hyperlink>
+      <w:r>
+        <w:t xml:space="preserve">. </w:t>
+      </w:r>
+    </w:p>
+    <w:p>
+      <w:pPr>
+        <w:spacing w:line="240" w:lineRule="auto"/>
+        <w:ind w:left="720" w:hanging="720"/>
+      </w:pPr>
+      <w:r>
+        <w:t xml:space="preserve">Weiwei, J., </w:t>
+      </w:r>
+      <w:proofErr w:type="spellStart"/>
+      <w:r>
+        <w:t>Yupeng</w:t>
+      </w:r>
+      <w:proofErr w:type="spellEnd"/>
+      <w:r>
+        <w:t xml:space="preserve">, Z., </w:t>
+      </w:r>
+      <w:r>
+        <w:t>Wei, A., and Jianwei, L. (2016). “Application of Gaussian Mixture Model</w:t>
+      </w:r>
+      <w:r>
+        <w:t xml:space="preserve"> in Identification of Oil Spill on Sea.” </w:t>
+      </w:r>
+      <w:r>
+        <w:rPr>
+          <w:i/>
+          <w:iCs/>
+        </w:rPr>
+        <w:t xml:space="preserve">Sixth International Conference on Machinery, Materials, Environment, </w:t>
+      </w:r>
+      <w:r>
+        <w:rPr>
+          <w:i/>
+          <w:iCs/>
+        </w:rPr>
+        <w:t>Biotechnology, and Computer</w:t>
+      </w:r>
+      <w:r>
+        <w:t xml:space="preserve">. </w:t>
+      </w:r>
+      <w:hyperlink r:id="rId18" w:history="1">
+        <w:r>
+          <w:rPr>
+            <w:rStyle w:val="Hyperlink"/>
+          </w:rPr>
+          <w:t>https://www.atlantis-press.com/article/25858820.pdf</w:t>
+        </w:r>
+      </w:hyperlink>
+      <w:r>
+        <w:t>.</w:t>
+      </w:r>
+    </w:p>
+    <w:p>
+      <w:pPr>
+        <w:spacing w:line="240" w:lineRule="auto"/>
+        <w:ind w:left="720" w:hanging="720"/>
+      </w:pPr>
+      <w:r>
+        <w:t>Zhang, </w:t>
+      </w:r>
+      <w:r>
+        <w:t>L.,</w:t>
+      </w:r>
+      <w:r>
+        <w:t xml:space="preserve"> Su,</w:t>
+      </w:r>
+      <w:r>
+        <w:t xml:space="preserve"> X., </w:t>
+      </w:r>
+      <w:r>
+        <w:t>Wang,</w:t>
+      </w:r>
+      <w:r>
+        <w:t xml:space="preserve"> Y.,</w:t>
+      </w:r>
+      <w:r>
+        <w:t> Wang,</w:t>
+      </w:r>
+      <w:r>
+        <w:t xml:space="preserve"> M.,</w:t>
+      </w:r>
+      <w:r>
+        <w:t> Yang,</w:t>
+      </w:r>
+      <w:r>
+        <w:t xml:space="preserve"> X.,</w:t>
+      </w:r>
+      <w:r>
+        <w:t> and Xu</w:t>
+      </w:r>
+      <w:r>
+        <w:t>, Z. (2024).</w:t>
+      </w:r>
+      <w:r>
+        <w:t> "HDBSCAN-</w:t>
+      </w:r>
+      <w:r>
+        <w:t>B</w:t>
+      </w:r>
+      <w:r>
+        <w:t xml:space="preserve">ased </w:t>
+      </w:r>
+      <w:r>
+        <w:t>S</w:t>
+      </w:r>
+      <w:r>
+        <w:t xml:space="preserve">emantic </w:t>
+      </w:r>
+      <w:r>
+        <w:t>C</w:t>
+      </w:r>
+      <w:r>
+        <w:t xml:space="preserve">lustering </w:t>
+      </w:r>
+      <w:r>
+        <w:t>M</w:t>
+      </w:r>
+      <w:r>
+        <w:t xml:space="preserve">odel in </w:t>
+      </w:r>
+      <w:r>
+        <w:t>C</w:t>
+      </w:r>
+      <w:r>
+        <w:t xml:space="preserve">lassifying </w:t>
+      </w:r>
+      <w:r>
+        <w:t>I</w:t>
+      </w:r>
+      <w:r>
+        <w:t xml:space="preserve">ncidents on </w:t>
+      </w:r>
+      <w:r>
+        <w:t>S</w:t>
+      </w:r>
+      <w:r>
+        <w:t xml:space="preserve">ecurity and </w:t>
+      </w:r>
+      <w:r>
+        <w:t>E</w:t>
+      </w:r>
+      <w:r>
+        <w:t xml:space="preserve">nvironmental </w:t>
+      </w:r>
+      <w:r>
+        <w:t>C</w:t>
+      </w:r>
+      <w:r>
+        <w:t xml:space="preserve">onservation </w:t>
+      </w:r>
+      <w:r>
+        <w:t>M</w:t>
+      </w:r>
+      <w:r>
+        <w:t>anagement",</w:t>
+      </w:r>
+      <w:r>
+        <w:t xml:space="preserve"> </w:t>
+      </w:r>
+      <w:r>
+        <w:rPr>
+          <w:i/>
+          <w:iCs/>
+        </w:rPr>
+        <w:t>Ninth International Symposium on Advances in Electrical, Electronics, and Computer Engineering</w:t>
+      </w:r>
+      <w:r>
+        <w:t>.</w:t>
+      </w:r>
+      <w:r>
+        <w:t> </w:t>
+      </w:r>
+      <w:hyperlink r:id="rId19" w:tgtFrame="_blank" w:history="1">
+        <w:r>
+          <w:rPr>
+            <w:rStyle w:val="Hyperlink"/>
+          </w:rPr>
+          <w:t>https://doi.org/10.1117/12.3033910</w:t>
+        </w:r>
+      </w:hyperlink>
+      <w:r>
+        <w:t>.</w:t>
+      </w:r>
+    </w:p>
     <w:sectPr>
-      <w:headerReference w:type="default" r:id="rId11"/>
-      <w:footerReference w:type="default" r:id="rId12"/>
+      <w:headerReference w:type="default" r:id="rId20"/>
+      <w:footerReference w:type="default" r:id="rId21"/>
       <w:pgSz w:w="12240" w:h="15840"/>
       <w:pgMar w:top="1440" w:right="1440" w:bottom="1440" w:left="1440" w:header="720" w:footer="720" w:gutter="0"/>
       <w:pgNumType w:start="0"/>
@@ -4781,10 +5331,13 @@
       <w:pStyle w:val="Header"/>
     </w:pPr>
     <w:r>
-      <w:t xml:space="preserve">Supervised Learning </w:t>
+      <w:t xml:space="preserve">Identifying </w:t>
     </w:r>
     <w:r>
-      <w:t>Methods for Drilling State Machine Prediction</w:t>
+      <w:t>the</w:t>
+    </w:r>
+    <w:r>
+      <w:t xml:space="preserve"> Drilling State Machine</w:t>
     </w:r>
     <w:r>
       <w:t xml:space="preserve"> </w:t>
@@ -6258,7 +6811,6 @@
     <w:link w:val="Heading3Char"/>
     <w:autoRedefine/>
     <w:uiPriority w:val="9"/>
-    <w:semiHidden/>
     <w:unhideWhenUsed/>
     <w:qFormat/>
     <w:rsid w:val="00714A4E"/>
@@ -6509,7 +7061,6 @@
     <w:basedOn w:val="DefaultParagraphFont"/>
     <w:link w:val="Heading3"/>
     <w:uiPriority w:val="9"/>
-    <w:semiHidden/>
     <w:rsid w:val="00714A4E"/>
     <w:rPr>
       <w:rFonts w:ascii="Times New Roman" w:eastAsiaTheme="majorEastAsia" w:hAnsi="Times New Roman" w:cstheme="majorBidi"/>
@@ -7071,6 +7622,18 @@
       <w:szCs w:val="18"/>
     </w:rPr>
   </w:style>
+  <w:style w:type="character" w:styleId="FollowedHyperlink">
+    <w:name w:val="FollowedHyperlink"/>
+    <w:basedOn w:val="DefaultParagraphFont"/>
+    <w:uiPriority w:val="99"/>
+    <w:semiHidden/>
+    <w:unhideWhenUsed/>
+    <w:rsid w:val="00975D17"/>
+    <w:rPr>
+      <w:color w:val="96607D" w:themeColor="followedHyperlink"/>
+      <w:u w:val="single"/>
+    </w:rPr>
+  </w:style>
 </w:styles>
 </file>
 

</xml_diff>